<commit_message>
changed formatting of the draft for policymakers
</commit_message>
<xml_diff>
--- a/40_Draft_Reports/Report_for_Policymakers.docx
+++ b/40_Draft_Reports/Report_for_Policymakers.docx
@@ -24,13 +24,9 @@
           <w:sz w:val="28"/>
           <w:szCs w:val="28"/>
         </w:rPr>
-        <w:t>Report for Policy Makers</w:t>
-      </w:r>
-    </w:p>
-    <w:p>
-      <w:pPr>
-        <w:shd w:val="clear" w:color="auto" w:fill="FFFFFF"/>
-        <w:jc w:val="center"/>
+        <w:t>Report for Polic</w:t>
+      </w:r>
+      <w:r>
         <w:rPr>
           <w:rFonts w:ascii="Times" w:hAnsi="Times" w:cs="Arial"/>
           <w:b/>
@@ -39,7 +35,8 @@
           <w:sz w:val="28"/>
           <w:szCs w:val="28"/>
         </w:rPr>
-      </w:pPr>
+        <w:t>ym</w:t>
+      </w:r>
       <w:r>
         <w:rPr>
           <w:rFonts w:ascii="Times" w:hAnsi="Times" w:cs="Arial"/>
@@ -49,6 +46,31 @@
           <w:sz w:val="28"/>
           <w:szCs w:val="28"/>
         </w:rPr>
+        <w:t>akers</w:t>
+      </w:r>
+    </w:p>
+    <w:p>
+      <w:pPr>
+        <w:shd w:val="clear" w:color="auto" w:fill="FFFFFF"/>
+        <w:jc w:val="center"/>
+        <w:rPr>
+          <w:rFonts w:ascii="Times" w:hAnsi="Times" w:cs="Arial"/>
+          <w:b/>
+          <w:bCs/>
+          <w:color w:val="1D1C1D"/>
+          <w:sz w:val="44"/>
+          <w:szCs w:val="44"/>
+        </w:rPr>
+      </w:pPr>
+      <w:r>
+        <w:rPr>
+          <w:rFonts w:ascii="Times" w:hAnsi="Times" w:cs="Arial"/>
+          <w:b/>
+          <w:bCs/>
+          <w:color w:val="1D1C1D"/>
+          <w:sz w:val="44"/>
+          <w:szCs w:val="44"/>
+        </w:rPr>
         <w:t>Estimate the Impact of Opioid Control Policies</w:t>
       </w:r>
     </w:p>
@@ -61,43 +83,53 @@
           <w:color w:val="1D1C1D"/>
         </w:rPr>
       </w:pPr>
-      <w:r>
+    </w:p>
+    <w:p>
+      <w:pPr>
+        <w:shd w:val="clear" w:color="auto" w:fill="FFFFFF"/>
+        <w:jc w:val="center"/>
         <w:rPr>
           <w:rFonts w:ascii="Times" w:hAnsi="Times" w:cs="Arial"/>
           <w:color w:val="1D1C1D"/>
         </w:rPr>
-        <w:t xml:space="preserve">Grey Team (Nick Carroll, </w:t>
-      </w:r>
-      <w:proofErr w:type="spellStart"/>
+      </w:pPr>
       <w:r>
         <w:rPr>
           <w:rFonts w:ascii="Times" w:hAnsi="Times" w:cs="Arial"/>
           <w:color w:val="1D1C1D"/>
         </w:rPr>
-        <w:t>Jiaxin</w:t>
-      </w:r>
-      <w:proofErr w:type="spellEnd"/>
+        <w:t xml:space="preserve">Grey Team (Nick Carroll, </w:t>
+      </w:r>
+      <w:proofErr w:type="spellStart"/>
       <w:r>
         <w:rPr>
           <w:rFonts w:ascii="Times" w:hAnsi="Times" w:cs="Arial"/>
           <w:color w:val="1D1C1D"/>
         </w:rPr>
-        <w:t xml:space="preserve"> Ying, Emmanuel </w:t>
-      </w:r>
-      <w:proofErr w:type="spellStart"/>
+        <w:t>Jiaxin</w:t>
+      </w:r>
+      <w:proofErr w:type="spellEnd"/>
       <w:r>
         <w:rPr>
           <w:rFonts w:ascii="Times" w:hAnsi="Times" w:cs="Arial"/>
           <w:color w:val="1D1C1D"/>
         </w:rPr>
-        <w:t>Ruhamyankaka</w:t>
-      </w:r>
-      <w:proofErr w:type="spellEnd"/>
+        <w:t xml:space="preserve"> Ying, Emmanuel </w:t>
+      </w:r>
+      <w:proofErr w:type="spellStart"/>
       <w:r>
         <w:rPr>
           <w:rFonts w:ascii="Times" w:hAnsi="Times" w:cs="Arial"/>
           <w:color w:val="1D1C1D"/>
         </w:rPr>
+        <w:t>Ruhamyankaka</w:t>
+      </w:r>
+      <w:proofErr w:type="spellEnd"/>
+      <w:r>
+        <w:rPr>
+          <w:rFonts w:ascii="Times" w:hAnsi="Times" w:cs="Arial"/>
+          <w:color w:val="1D1C1D"/>
+        </w:rPr>
         <w:t>, Song Young Oh)</w:t>
       </w:r>
     </w:p>
@@ -114,26 +146,46 @@
     </w:p>
     <w:p>
       <w:pPr>
+        <w:spacing w:line="360" w:lineRule="auto"/>
         <w:jc w:val="both"/>
         <w:rPr>
           <w:rFonts w:ascii="Times" w:hAnsi="Times"/>
           <w:b/>
           <w:bCs/>
           <w:color w:val="000000" w:themeColor="text1"/>
-        </w:rPr>
-      </w:pPr>
-      <w:r>
+          <w:sz w:val="32"/>
+          <w:szCs w:val="32"/>
+        </w:rPr>
+      </w:pPr>
+    </w:p>
+    <w:p>
+      <w:pPr>
+        <w:spacing w:line="360" w:lineRule="auto"/>
+        <w:jc w:val="both"/>
         <w:rPr>
           <w:rFonts w:ascii="Times" w:hAnsi="Times"/>
           <w:b/>
           <w:bCs/>
           <w:color w:val="000000" w:themeColor="text1"/>
+          <w:sz w:val="32"/>
+          <w:szCs w:val="32"/>
+        </w:rPr>
+      </w:pPr>
+      <w:r>
+        <w:rPr>
+          <w:rFonts w:ascii="Times" w:hAnsi="Times"/>
+          <w:b/>
+          <w:bCs/>
+          <w:color w:val="000000" w:themeColor="text1"/>
+          <w:sz w:val="32"/>
+          <w:szCs w:val="32"/>
         </w:rPr>
         <w:t>Motivation</w:t>
       </w:r>
     </w:p>
     <w:p>
       <w:pPr>
+        <w:spacing w:line="360" w:lineRule="auto"/>
         <w:jc w:val="both"/>
         <w:rPr>
           <w:rFonts w:ascii="Times" w:hAnsi="Times"/>
@@ -150,6 +202,7 @@
     </w:p>
     <w:p>
       <w:pPr>
+        <w:spacing w:line="360" w:lineRule="auto"/>
         <w:jc w:val="both"/>
         <w:rPr>
           <w:rFonts w:ascii="Times" w:hAnsi="Times"/>
@@ -159,6 +212,7 @@
     </w:p>
     <w:p>
       <w:pPr>
+        <w:spacing w:line="360" w:lineRule="auto"/>
         <w:jc w:val="both"/>
         <w:rPr>
           <w:rFonts w:ascii="Times" w:hAnsi="Times"/>
@@ -175,6 +229,7 @@
     </w:p>
     <w:p>
       <w:pPr>
+        <w:spacing w:line="360" w:lineRule="auto"/>
         <w:jc w:val="both"/>
         <w:rPr>
           <w:rFonts w:ascii="Times" w:hAnsi="Times"/>
@@ -184,6 +239,7 @@
     </w:p>
     <w:p>
       <w:pPr>
+        <w:spacing w:line="360" w:lineRule="auto"/>
         <w:jc w:val="both"/>
         <w:rPr>
           <w:rFonts w:ascii="Times" w:hAnsi="Times"/>
@@ -200,6 +256,7 @@
     </w:p>
     <w:p>
       <w:pPr>
+        <w:spacing w:line="360" w:lineRule="auto"/>
         <w:jc w:val="both"/>
         <w:rPr>
           <w:rFonts w:ascii="Times" w:hAnsi="Times"/>
@@ -209,6 +266,7 @@
     </w:p>
     <w:p>
       <w:pPr>
+        <w:spacing w:line="360" w:lineRule="auto"/>
         <w:jc w:val="both"/>
         <w:rPr>
           <w:rFonts w:ascii="Times" w:hAnsi="Times"/>
@@ -220,56 +278,70 @@
           <w:rFonts w:ascii="Times" w:hAnsi="Times"/>
           <w:color w:val="000000" w:themeColor="text1"/>
         </w:rPr>
-        <w:t>Furthermore, two approaches will be mainly used in the analysis. The first approach is pre-post comparison which focuses on difference between pre-policy and post-policy outcomes. The other one is a difference-in-difference method which compares the changes in outcomes over time between a state with a policy change and other states without the policy change. For each state with the policy change, total three comparison states have been chosen based on their similarity in terms of both recent population and opioid dispense rate (Texas: Illinois/New York/Virginia, Florida: Pennsylvania/Ohio/Georgia, Washington: Arizona/Maryland/Wisconsin).</w:t>
-      </w:r>
-    </w:p>
-    <w:p>
-      <w:pPr>
+        <w:t>Furthermore, two approaches will be mainly used in the analysis. The first approach is pre-post comparison which focuses on difference between pre-policy and post-policy outcomes. The other one is a difference-in-difference method which compares the changes in outcomes over time between a state with a policy change and other states without the policy change.</w:t>
+      </w:r>
+    </w:p>
+    <w:p>
+      <w:pPr>
+        <w:spacing w:line="360" w:lineRule="auto"/>
         <w:jc w:val="both"/>
         <w:rPr>
           <w:rFonts w:ascii="Times" w:hAnsi="Times"/>
-          <w:color w:val="000000" w:themeColor="text1"/>
-        </w:rPr>
-      </w:pPr>
-    </w:p>
-    <w:p>
-      <w:pPr>
-        <w:jc w:val="both"/>
+          <w:b/>
+          <w:bCs/>
+          <w:color w:val="000000" w:themeColor="text1"/>
+          <w:sz w:val="32"/>
+          <w:szCs w:val="32"/>
+        </w:rPr>
+      </w:pPr>
+      <w:r>
         <w:rPr>
           <w:rFonts w:ascii="Times" w:hAnsi="Times"/>
           <w:b/>
           <w:bCs/>
           <w:color w:val="000000" w:themeColor="text1"/>
-        </w:rPr>
-      </w:pPr>
-      <w:r>
+          <w:sz w:val="32"/>
+          <w:szCs w:val="32"/>
+        </w:rPr>
+        <w:lastRenderedPageBreak/>
+        <w:t>Overview of the Data</w:t>
+      </w:r>
+    </w:p>
+    <w:p>
+      <w:pPr>
+        <w:spacing w:line="360" w:lineRule="auto"/>
+        <w:jc w:val="both"/>
         <w:rPr>
           <w:rFonts w:ascii="Times" w:hAnsi="Times"/>
-          <w:b/>
-          <w:bCs/>
-          <w:color w:val="000000" w:themeColor="text1"/>
-        </w:rPr>
-        <w:t>Overview of the Data</w:t>
-      </w:r>
-    </w:p>
-    <w:p>
-      <w:pPr>
-        <w:jc w:val="both"/>
+          <w:color w:val="000000" w:themeColor="text1"/>
+        </w:rPr>
+      </w:pPr>
+      <w:r>
         <w:rPr>
           <w:rFonts w:ascii="Times" w:hAnsi="Times"/>
           <w:color w:val="000000" w:themeColor="text1"/>
         </w:rPr>
-      </w:pPr>
-      <w:r>
+        <w:t>In this analysis, three kinds of datasets will be used to examine the effectiveness of opioid control policies implemented in Texas, Florida, and Washington.</w:t>
+      </w:r>
+    </w:p>
+    <w:p>
+      <w:pPr>
+        <w:spacing w:line="360" w:lineRule="auto"/>
+        <w:jc w:val="both"/>
         <w:rPr>
           <w:rFonts w:ascii="Times" w:hAnsi="Times"/>
           <w:color w:val="000000" w:themeColor="text1"/>
         </w:rPr>
-        <w:t>In this analysis, three kinds of datasets will be used to examine the effectiveness of opioid control policies implemented in Texas, Florida, and Washington.</w:t>
-      </w:r>
-    </w:p>
-    <w:p>
-      <w:pPr>
+      </w:pPr>
+    </w:p>
+    <w:p>
+      <w:pPr>
+        <w:pStyle w:val="ListParagraph"/>
+        <w:numPr>
+          <w:ilvl w:val="0"/>
+          <w:numId w:val="2"/>
+        </w:numPr>
+        <w:spacing w:line="360" w:lineRule="auto"/>
         <w:jc w:val="both"/>
         <w:rPr>
           <w:rFonts w:ascii="Times" w:hAnsi="Times"/>
@@ -281,11 +353,17 @@
           <w:rFonts w:ascii="Times" w:hAnsi="Times"/>
           <w:color w:val="000000" w:themeColor="text1"/>
         </w:rPr>
-        <w:t>1) Opioid Drug Shipment Data: Provided by the Washington Post, this dataset offers county-level information about drug transactions from 2006 to 2014 that are sourced by the Drug Enforcement Administration's database which tracks the path of every single pain pill sold in the United States. The dataset has records mainly about oxycodone and hydrocodone pills, which are known to consist of three-quarters of the total opioid shipments to pharmacies in the country.</w:t>
-      </w:r>
-    </w:p>
-    <w:p>
-      <w:pPr>
+        <w:t>Opioid Drug Shipment Data: Provided by the Washington Post, this dataset offers county-level information about drug transactions from 2006 to 2014 that are sourced by the Drug Enforcement Administration's database which tracks the path of every single pain pill sold in the United States. The dataset has records mainly about oxycodone and hydrocodone pills, which are known to consist of three-quarters of the total opioid shipments to pharmacies in the country.</w:t>
+      </w:r>
+    </w:p>
+    <w:p>
+      <w:pPr>
+        <w:pStyle w:val="ListParagraph"/>
+        <w:numPr>
+          <w:ilvl w:val="0"/>
+          <w:numId w:val="2"/>
+        </w:numPr>
+        <w:spacing w:line="360" w:lineRule="auto"/>
         <w:jc w:val="both"/>
         <w:rPr>
           <w:rFonts w:ascii="Times" w:hAnsi="Times"/>
@@ -297,164 +375,166 @@
           <w:rFonts w:ascii="Times" w:hAnsi="Times"/>
           <w:color w:val="000000" w:themeColor="text1"/>
         </w:rPr>
-        <w:t xml:space="preserve">2) Vital Statistics Mortality Data: This dataset, provided by the US Vital Statistics, contains data on every drug overdose death in the US from 2003 to 2015, </w:t>
+        <w:t xml:space="preserve">Vital Statistics Mortality Data: This dataset, provided by the US Vital Statistics, contains data on every drug overdose death in the US from 2003 to 2015, and </w:t>
+      </w:r>
+      <w:r>
+        <w:rPr>
+          <w:rFonts w:ascii="Times" w:hAnsi="Times"/>
+          <w:color w:val="000000" w:themeColor="text1"/>
+        </w:rPr>
+        <w:t xml:space="preserve">it </w:t>
+      </w:r>
+      <w:r>
+        <w:rPr>
+          <w:rFonts w:ascii="Times" w:hAnsi="Times"/>
+          <w:color w:val="000000" w:themeColor="text1"/>
+        </w:rPr>
+        <w:t>also includes county-level information.</w:t>
+      </w:r>
+    </w:p>
+    <w:p>
+      <w:pPr>
+        <w:pStyle w:val="ListParagraph"/>
+        <w:numPr>
+          <w:ilvl w:val="0"/>
+          <w:numId w:val="2"/>
+        </w:numPr>
+        <w:spacing w:line="360" w:lineRule="auto"/>
+        <w:jc w:val="both"/>
+        <w:rPr>
+          <w:rFonts w:ascii="Times" w:hAnsi="Times"/>
+          <w:color w:val="000000" w:themeColor="text1"/>
+        </w:rPr>
+      </w:pPr>
+      <w:r>
+        <w:rPr>
+          <w:rFonts w:ascii="Times" w:hAnsi="Times"/>
+          <w:color w:val="000000" w:themeColor="text1"/>
+        </w:rPr>
+        <w:t>US Population Data: This dataset has population estimates for each county in the US from 2000 to 2020.</w:t>
+      </w:r>
+    </w:p>
+    <w:p>
+      <w:pPr>
+        <w:jc w:val="both"/>
+        <w:rPr>
+          <w:rFonts w:ascii="Times" w:hAnsi="Times"/>
+          <w:color w:val="000000" w:themeColor="text1"/>
+        </w:rPr>
+      </w:pPr>
+    </w:p>
+    <w:p>
+      <w:pPr>
+        <w:jc w:val="both"/>
+        <w:rPr>
+          <w:rFonts w:ascii="Times" w:hAnsi="Times"/>
+          <w:b/>
+          <w:bCs/>
+          <w:color w:val="000000" w:themeColor="text1"/>
+          <w:sz w:val="32"/>
+          <w:szCs w:val="32"/>
+        </w:rPr>
+      </w:pPr>
+      <w:r>
+        <w:rPr>
+          <w:rFonts w:ascii="Times" w:hAnsi="Times"/>
+          <w:b/>
+          <w:bCs/>
+          <w:color w:val="000000" w:themeColor="text1"/>
+          <w:sz w:val="32"/>
+          <w:szCs w:val="32"/>
+        </w:rPr>
+        <w:t>Pre-post and Difference-in-difference Analysis</w:t>
+      </w:r>
+    </w:p>
+    <w:p>
+      <w:pPr>
+        <w:jc w:val="both"/>
+        <w:rPr>
+          <w:rFonts w:ascii="Times" w:hAnsi="Times"/>
+          <w:b/>
+          <w:bCs/>
+          <w:color w:val="000000" w:themeColor="text1"/>
+        </w:rPr>
+      </w:pPr>
+    </w:p>
+    <w:p>
+      <w:pPr>
+        <w:shd w:val="clear" w:color="auto" w:fill="FFFFFF"/>
+        <w:spacing w:line="360" w:lineRule="auto"/>
+        <w:jc w:val="both"/>
+        <w:rPr>
+          <w:rFonts w:ascii="Times" w:eastAsia="Times New Roman" w:hAnsi="Times" w:cs="Arial"/>
+          <w:color w:val="000000" w:themeColor="text1"/>
+        </w:rPr>
+      </w:pPr>
+      <w:r>
+        <w:rPr>
+          <w:rFonts w:ascii="Times" w:eastAsia="Times New Roman" w:hAnsi="Times" w:cs="Arial"/>
+          <w:color w:val="000000" w:themeColor="text1"/>
+        </w:rPr>
+        <w:t xml:space="preserve">The project hypothesis is that the average annual percent change in per capita opioid quantities </w:t>
       </w:r>
       <w:proofErr w:type="gramStart"/>
       <w:r>
         <w:rPr>
-          <w:rFonts w:ascii="Times" w:hAnsi="Times"/>
-          <w:color w:val="000000" w:themeColor="text1"/>
-        </w:rPr>
-        <w:t>and also</w:t>
+          <w:rFonts w:ascii="Times" w:eastAsia="Times New Roman" w:hAnsi="Times" w:cs="Arial"/>
+          <w:color w:val="000000" w:themeColor="text1"/>
+        </w:rPr>
+        <w:t>sold</w:t>
       </w:r>
       <w:proofErr w:type="gramEnd"/>
       <w:r>
         <w:rPr>
-          <w:rFonts w:ascii="Times" w:hAnsi="Times"/>
-          <w:color w:val="000000" w:themeColor="text1"/>
-        </w:rPr>
-        <w:t xml:space="preserve"> includes county-level information.</w:t>
-      </w:r>
-    </w:p>
-    <w:p>
-      <w:pPr>
-        <w:jc w:val="both"/>
-        <w:rPr>
-          <w:rFonts w:ascii="Times" w:hAnsi="Times"/>
-          <w:color w:val="000000" w:themeColor="text1"/>
-        </w:rPr>
-      </w:pPr>
-      <w:r>
-        <w:rPr>
-          <w:rFonts w:ascii="Times" w:hAnsi="Times"/>
-          <w:color w:val="000000" w:themeColor="text1"/>
-        </w:rPr>
-        <w:t>3) US Population Data: This dataset has population estimates for each county in the US from 2000 to 2020.</w:t>
-      </w:r>
-    </w:p>
-    <w:p>
-      <w:pPr>
-        <w:jc w:val="both"/>
-        <w:rPr>
-          <w:rFonts w:ascii="Times" w:hAnsi="Times"/>
-          <w:b/>
-          <w:bCs/>
-          <w:color w:val="000000" w:themeColor="text1"/>
-        </w:rPr>
-      </w:pPr>
-      <w:r>
-        <w:rPr>
-          <w:rFonts w:ascii="Times" w:hAnsi="Times"/>
-          <w:b/>
-          <w:bCs/>
+          <w:rFonts w:ascii="Times" w:eastAsia="Times New Roman" w:hAnsi="Times" w:cs="Arial"/>
+          <w:color w:val="000000" w:themeColor="text1"/>
+        </w:rPr>
+        <w:t xml:space="preserve"> and overdose deaths is lower in the states where regulations were implemented when compared against the same jurisdiction prior to implementation and against jurisdictions where no new policies were implemented. To analyze this change, both a "Pre-Post Comparison" and "Difference-in-Difference Comparison" analysis will be utilized. To analyze the validity of the hypothesis, it is expected that the hypothesis is reasonable if the average annual percent change in per capita opioid quantities </w:t>
+      </w:r>
+      <w:proofErr w:type="gramStart"/>
+      <w:r>
+        <w:rPr>
+          <w:rFonts w:ascii="Times" w:eastAsia="Times New Roman" w:hAnsi="Times" w:cs="Arial"/>
+          <w:color w:val="000000" w:themeColor="text1"/>
+        </w:rPr>
+        <w:t>sold</w:t>
+      </w:r>
+      <w:proofErr w:type="gramEnd"/>
+      <w:r>
+        <w:rPr>
+          <w:rFonts w:ascii="Times" w:eastAsia="Times New Roman" w:hAnsi="Times" w:cs="Arial"/>
+          <w:color w:val="000000" w:themeColor="text1"/>
+        </w:rPr>
+        <w:t xml:space="preserve"> and opioid-drug-overdose deaths should be substantially less after the policies were placed than before the polices were introduced for each jurisdiction. Otherwise, the hypothesis will be rejected if the opioid-drug-overdose deaths per capita or the opioid quantities sold per capita continue to increase or basically keep constant after the regulation policy change.</w:t>
+      </w:r>
+    </w:p>
+    <w:p>
+      <w:pPr>
+        <w:shd w:val="clear" w:color="auto" w:fill="FFFFFF"/>
+        <w:spacing w:line="360" w:lineRule="auto"/>
+        <w:jc w:val="both"/>
+        <w:rPr>
+          <w:rFonts w:ascii="Times" w:eastAsia="Times New Roman" w:hAnsi="Times" w:cs="Arial"/>
+          <w:color w:val="000000" w:themeColor="text1"/>
+        </w:rPr>
+      </w:pPr>
+    </w:p>
+    <w:p>
+      <w:pPr>
+        <w:shd w:val="clear" w:color="auto" w:fill="FFFFFF"/>
+        <w:spacing w:line="360" w:lineRule="auto"/>
+        <w:jc w:val="both"/>
+        <w:rPr>
+          <w:rFonts w:ascii="Times" w:eastAsia="Times New Roman" w:hAnsi="Times" w:cs="Arial"/>
+          <w:color w:val="000000" w:themeColor="text1"/>
+        </w:rPr>
+      </w:pPr>
+      <w:r>
+        <w:rPr>
+          <w:rFonts w:ascii="Times" w:eastAsia="Times New Roman" w:hAnsi="Times" w:cs="Arial"/>
           <w:color w:val="000000" w:themeColor="text1"/>
         </w:rPr>
         <w:lastRenderedPageBreak/>
-        <w:t>Interpretation of the Analysis</w:t>
-      </w:r>
-    </w:p>
-    <w:p>
-      <w:pPr>
-        <w:jc w:val="both"/>
-        <w:rPr>
-          <w:rFonts w:ascii="Times" w:hAnsi="Times"/>
-          <w:b/>
-          <w:bCs/>
-          <w:color w:val="000000" w:themeColor="text1"/>
-        </w:rPr>
-      </w:pPr>
-      <w:r>
-        <w:rPr>
-          <w:rFonts w:ascii="Times" w:hAnsi="Times"/>
-          <w:b/>
-          <w:bCs/>
-          <w:color w:val="000000" w:themeColor="text1"/>
-        </w:rPr>
-        <w:t>Pre-post and Difference-in-difference analysis</w:t>
-      </w:r>
-    </w:p>
-    <w:p>
-      <w:pPr>
-        <w:jc w:val="both"/>
-        <w:rPr>
-          <w:rFonts w:ascii="Times" w:hAnsi="Times"/>
-          <w:color w:val="000000" w:themeColor="text1"/>
-        </w:rPr>
-      </w:pPr>
-    </w:p>
-    <w:p>
-      <w:pPr>
-        <w:shd w:val="clear" w:color="auto" w:fill="FFFFFF"/>
-        <w:jc w:val="both"/>
-        <w:rPr>
-          <w:rFonts w:ascii="Times" w:eastAsia="Times New Roman" w:hAnsi="Times" w:cs="Arial"/>
-          <w:color w:val="000000" w:themeColor="text1"/>
-        </w:rPr>
-      </w:pPr>
-      <w:r>
-        <w:rPr>
-          <w:rFonts w:ascii="Times" w:eastAsia="Times New Roman" w:hAnsi="Times" w:cs="Arial"/>
-          <w:color w:val="000000" w:themeColor="text1"/>
-        </w:rPr>
-        <w:t xml:space="preserve">The project hypothesis is that the average annual percent change in per capita opioid quantities </w:t>
-      </w:r>
-      <w:proofErr w:type="gramStart"/>
-      <w:r>
-        <w:rPr>
-          <w:rFonts w:ascii="Times" w:eastAsia="Times New Roman" w:hAnsi="Times" w:cs="Arial"/>
-          <w:color w:val="000000" w:themeColor="text1"/>
-        </w:rPr>
-        <w:t>sold</w:t>
-      </w:r>
-      <w:proofErr w:type="gramEnd"/>
-      <w:r>
-        <w:rPr>
-          <w:rFonts w:ascii="Times" w:eastAsia="Times New Roman" w:hAnsi="Times" w:cs="Arial"/>
-          <w:color w:val="000000" w:themeColor="text1"/>
-        </w:rPr>
-        <w:t xml:space="preserve"> and overdose deaths is lower in the states where regulations were implemented when compared against the same jurisdiction prior to implementation and against jurisdictions where no new policies were implemented. To analyze this change, both a "Pre-Post Comparison" and "Difference-in-Difference Comparison" analysis will be utilized. To analyze the validity of the hypothesis, it is expected that the hypothesis is reasonable if the average annual percent change in per capita opioid quantities </w:t>
-      </w:r>
-      <w:proofErr w:type="gramStart"/>
-      <w:r>
-        <w:rPr>
-          <w:rFonts w:ascii="Times" w:eastAsia="Times New Roman" w:hAnsi="Times" w:cs="Arial"/>
-          <w:color w:val="000000" w:themeColor="text1"/>
-        </w:rPr>
-        <w:t>sold</w:t>
-      </w:r>
-      <w:proofErr w:type="gramEnd"/>
-      <w:r>
-        <w:rPr>
-          <w:rFonts w:ascii="Times" w:eastAsia="Times New Roman" w:hAnsi="Times" w:cs="Arial"/>
-          <w:color w:val="000000" w:themeColor="text1"/>
-        </w:rPr>
-        <w:t xml:space="preserve"> and opioid-drug-overdose deaths should be substantially less after the policies were placed than before the polices were introduced for each jurisdiction. Otherwise, the hypothesis will be rejected if the opioid-drug-overdose deaths per capita or the opioid quantities sold per capita continue to increase or basically keep constant after the regulation policy change.</w:t>
-      </w:r>
-    </w:p>
-    <w:p>
-      <w:pPr>
-        <w:shd w:val="clear" w:color="auto" w:fill="FFFFFF"/>
-        <w:jc w:val="both"/>
-        <w:rPr>
-          <w:rFonts w:ascii="Times" w:eastAsia="Times New Roman" w:hAnsi="Times" w:cs="Arial"/>
-          <w:color w:val="000000" w:themeColor="text1"/>
-        </w:rPr>
-      </w:pPr>
-    </w:p>
-    <w:p>
-      <w:pPr>
-        <w:shd w:val="clear" w:color="auto" w:fill="FFFFFF"/>
-        <w:jc w:val="both"/>
-        <w:rPr>
-          <w:rFonts w:ascii="Times" w:eastAsia="Times New Roman" w:hAnsi="Times" w:cs="Arial"/>
-          <w:color w:val="000000" w:themeColor="text1"/>
-        </w:rPr>
-      </w:pPr>
-      <w:r>
-        <w:rPr>
-          <w:rFonts w:ascii="Times" w:eastAsia="Times New Roman" w:hAnsi="Times" w:cs="Arial"/>
-          <w:color w:val="000000" w:themeColor="text1"/>
-        </w:rPr>
         <w:t>For the three states (Florida, Washington, and Texas) that introduced opioid regulation policies, we choose three states as comparison states for them because they have similar population sizes and opioid dispense rates. The control states for Florida are Pennsylvania (PA), Ohio (OH), and Georgia (GA), the control states for Washington are Arizona (AZ), Maryland (MD), and Wisconsin (WI), the control states for Texas are Illinois (IL), New York (NY), and Virginia (VA). These control states did not implement policies to regulate opioid drugs, so we assume that an increase in opioid-drug-overdose deaths per capita or opioid quantities sold per capita is due to the state did not introduce policies to regulate opioid drugs.</w:t>
       </w:r>
     </w:p>
@@ -476,300 +556,474 @@
           <w:rFonts w:ascii="Times" w:eastAsia="Times New Roman" w:hAnsi="Times" w:cs="Arial"/>
           <w:b/>
           <w:bCs/>
-          <w:color w:val="000000" w:themeColor="text1"/>
-        </w:rPr>
-      </w:pPr>
-      <w:r>
-        <w:rPr>
-          <w:rFonts w:ascii="Times" w:eastAsia="Times New Roman" w:hAnsi="Times" w:cs="Arial"/>
-          <w:b/>
-          <w:bCs/>
-          <w:color w:val="000000" w:themeColor="text1"/>
+          <w:color w:val="FF0000"/>
+          <w:sz w:val="28"/>
+          <w:szCs w:val="28"/>
+        </w:rPr>
+      </w:pPr>
+      <w:r>
+        <w:rPr>
+          <w:rFonts w:ascii="Times" w:eastAsia="Times New Roman" w:hAnsi="Times" w:cs="Arial"/>
+          <w:b/>
+          <w:bCs/>
+          <w:color w:val="FF0000"/>
+          <w:sz w:val="28"/>
+          <w:szCs w:val="28"/>
         </w:rPr>
         <w:t>Effect of regulation policy on opioid shipments</w:t>
       </w:r>
-    </w:p>
-    <w:p>
-      <w:pPr>
-        <w:shd w:val="clear" w:color="auto" w:fill="FFFFFF"/>
-        <w:jc w:val="both"/>
-        <w:rPr>
-          <w:rFonts w:ascii="Times" w:eastAsia="Times New Roman" w:hAnsi="Times" w:cs="Arial"/>
-          <w:color w:val="000000" w:themeColor="text1"/>
-        </w:rPr>
-      </w:pPr>
-    </w:p>
-    <w:p>
-      <w:pPr>
-        <w:shd w:val="clear" w:color="auto" w:fill="FFFFFF"/>
-        <w:jc w:val="both"/>
-        <w:rPr>
-          <w:rFonts w:ascii="Times" w:eastAsia="Times New Roman" w:hAnsi="Times" w:cs="Arial"/>
-          <w:color w:val="000000" w:themeColor="text1"/>
-        </w:rPr>
-      </w:pPr>
-    </w:p>
-    <w:p>
-      <w:pPr>
-        <w:shd w:val="clear" w:color="auto" w:fill="FFFFFF"/>
-        <w:jc w:val="both"/>
-        <w:rPr>
-          <w:rFonts w:ascii="Times" w:eastAsia="Times New Roman" w:hAnsi="Times" w:cs="Arial"/>
-          <w:color w:val="000000" w:themeColor="text1"/>
-        </w:rPr>
-      </w:pPr>
-    </w:p>
-    <w:p>
-      <w:pPr>
-        <w:shd w:val="clear" w:color="auto" w:fill="FFFFFF"/>
-        <w:jc w:val="both"/>
-        <w:rPr>
-          <w:rFonts w:ascii="Times" w:eastAsia="Times New Roman" w:hAnsi="Times" w:cs="Arial"/>
-          <w:color w:val="000000" w:themeColor="text1"/>
-        </w:rPr>
-      </w:pPr>
-    </w:p>
-    <w:p>
-      <w:pPr>
-        <w:shd w:val="clear" w:color="auto" w:fill="FFFFFF"/>
-        <w:jc w:val="both"/>
-        <w:rPr>
-          <w:rFonts w:ascii="Times" w:eastAsia="Times New Roman" w:hAnsi="Times" w:cs="Arial"/>
-          <w:color w:val="000000" w:themeColor="text1"/>
-        </w:rPr>
-      </w:pPr>
-    </w:p>
-    <w:p>
-      <w:pPr>
-        <w:shd w:val="clear" w:color="auto" w:fill="FFFFFF"/>
-        <w:jc w:val="both"/>
-        <w:rPr>
-          <w:rFonts w:ascii="Times" w:eastAsia="Times New Roman" w:hAnsi="Times" w:cs="Arial"/>
-          <w:color w:val="000000" w:themeColor="text1"/>
-        </w:rPr>
-      </w:pPr>
-    </w:p>
-    <w:p>
-      <w:pPr>
-        <w:shd w:val="clear" w:color="auto" w:fill="FFFFFF"/>
-        <w:jc w:val="both"/>
-        <w:rPr>
-          <w:rFonts w:ascii="Times" w:eastAsia="Times New Roman" w:hAnsi="Times" w:cs="Arial"/>
-          <w:color w:val="000000" w:themeColor="text1"/>
-        </w:rPr>
-      </w:pPr>
-    </w:p>
-    <w:p>
-      <w:pPr>
-        <w:shd w:val="clear" w:color="auto" w:fill="FFFFFF"/>
-        <w:jc w:val="both"/>
-        <w:rPr>
-          <w:rFonts w:ascii="Times" w:eastAsia="Times New Roman" w:hAnsi="Times" w:cs="Arial"/>
-          <w:color w:val="000000" w:themeColor="text1"/>
-        </w:rPr>
-      </w:pPr>
-    </w:p>
-    <w:p>
-      <w:pPr>
-        <w:shd w:val="clear" w:color="auto" w:fill="FFFFFF"/>
-        <w:jc w:val="both"/>
-        <w:rPr>
-          <w:rFonts w:ascii="Times" w:eastAsia="Times New Roman" w:hAnsi="Times" w:cs="Arial"/>
-          <w:color w:val="000000" w:themeColor="text1"/>
-        </w:rPr>
-      </w:pPr>
-    </w:p>
-    <w:p>
-      <w:pPr>
-        <w:shd w:val="clear" w:color="auto" w:fill="FFFFFF"/>
-        <w:jc w:val="both"/>
-        <w:rPr>
-          <w:rFonts w:ascii="Times" w:eastAsia="Times New Roman" w:hAnsi="Times" w:cs="Arial"/>
-          <w:color w:val="000000" w:themeColor="text1"/>
-        </w:rPr>
-      </w:pPr>
-    </w:p>
-    <w:p>
-      <w:pPr>
-        <w:shd w:val="clear" w:color="auto" w:fill="FFFFFF"/>
-        <w:jc w:val="both"/>
-        <w:rPr>
-          <w:rFonts w:ascii="Times" w:eastAsia="Times New Roman" w:hAnsi="Times" w:cs="Arial"/>
-          <w:color w:val="000000" w:themeColor="text1"/>
-        </w:rPr>
-      </w:pPr>
-    </w:p>
-    <w:p>
-      <w:pPr>
-        <w:shd w:val="clear" w:color="auto" w:fill="FFFFFF"/>
-        <w:jc w:val="both"/>
-        <w:rPr>
-          <w:rFonts w:ascii="Times" w:eastAsia="Times New Roman" w:hAnsi="Times" w:cs="Arial"/>
-          <w:color w:val="000000" w:themeColor="text1"/>
-        </w:rPr>
-      </w:pPr>
-    </w:p>
-    <w:p>
-      <w:pPr>
-        <w:shd w:val="clear" w:color="auto" w:fill="FFFFFF"/>
-        <w:jc w:val="both"/>
-        <w:rPr>
-          <w:rFonts w:ascii="Times" w:eastAsia="Times New Roman" w:hAnsi="Times" w:cs="Arial"/>
-          <w:color w:val="000000" w:themeColor="text1"/>
-        </w:rPr>
-      </w:pPr>
-    </w:p>
-    <w:p>
-      <w:pPr>
-        <w:shd w:val="clear" w:color="auto" w:fill="FFFFFF"/>
-        <w:jc w:val="both"/>
-        <w:rPr>
-          <w:rFonts w:ascii="Times" w:eastAsia="Times New Roman" w:hAnsi="Times" w:cs="Arial"/>
-          <w:color w:val="000000" w:themeColor="text1"/>
-        </w:rPr>
-      </w:pPr>
-    </w:p>
-    <w:p>
-      <w:pPr>
-        <w:shd w:val="clear" w:color="auto" w:fill="FFFFFF"/>
-        <w:jc w:val="both"/>
-        <w:rPr>
-          <w:rFonts w:ascii="Times" w:eastAsia="Times New Roman" w:hAnsi="Times" w:cs="Arial"/>
-          <w:color w:val="000000" w:themeColor="text1"/>
-        </w:rPr>
-      </w:pPr>
-    </w:p>
-    <w:p>
-      <w:pPr>
-        <w:shd w:val="clear" w:color="auto" w:fill="FFFFFF"/>
-        <w:jc w:val="both"/>
-        <w:rPr>
-          <w:rFonts w:ascii="Times" w:eastAsia="Times New Roman" w:hAnsi="Times" w:cs="Arial"/>
-          <w:color w:val="000000" w:themeColor="text1"/>
-        </w:rPr>
-      </w:pPr>
-    </w:p>
-    <w:p>
-      <w:pPr>
-        <w:shd w:val="clear" w:color="auto" w:fill="FFFFFF"/>
-        <w:jc w:val="both"/>
-        <w:rPr>
-          <w:rFonts w:ascii="Times" w:eastAsia="Times New Roman" w:hAnsi="Times" w:cs="Arial"/>
-          <w:color w:val="000000" w:themeColor="text1"/>
-        </w:rPr>
-      </w:pPr>
-    </w:p>
-    <w:p>
-      <w:pPr>
-        <w:shd w:val="clear" w:color="auto" w:fill="FFFFFF"/>
-        <w:jc w:val="both"/>
-        <w:rPr>
-          <w:rFonts w:ascii="Times" w:eastAsia="Times New Roman" w:hAnsi="Times" w:cs="Arial"/>
-          <w:color w:val="000000" w:themeColor="text1"/>
-        </w:rPr>
-      </w:pPr>
-    </w:p>
-    <w:p>
-      <w:pPr>
-        <w:shd w:val="clear" w:color="auto" w:fill="FFFFFF"/>
-        <w:jc w:val="both"/>
-        <w:rPr>
-          <w:rFonts w:ascii="Times" w:eastAsia="Times New Roman" w:hAnsi="Times" w:cs="Arial"/>
-          <w:color w:val="000000" w:themeColor="text1"/>
-        </w:rPr>
-      </w:pPr>
-    </w:p>
-    <w:p>
-      <w:pPr>
-        <w:shd w:val="clear" w:color="auto" w:fill="FFFFFF"/>
-        <w:jc w:val="both"/>
-        <w:rPr>
-          <w:rFonts w:ascii="Times" w:eastAsia="Times New Roman" w:hAnsi="Times" w:cs="Arial"/>
-          <w:color w:val="000000" w:themeColor="text1"/>
-        </w:rPr>
-      </w:pPr>
-    </w:p>
-    <w:p>
-      <w:pPr>
-        <w:shd w:val="clear" w:color="auto" w:fill="FFFFFF"/>
-        <w:jc w:val="both"/>
-        <w:rPr>
-          <w:rFonts w:ascii="Times" w:eastAsia="Times New Roman" w:hAnsi="Times" w:cs="Arial"/>
-          <w:color w:val="000000" w:themeColor="text1"/>
-        </w:rPr>
-      </w:pPr>
-    </w:p>
-    <w:p>
-      <w:pPr>
-        <w:shd w:val="clear" w:color="auto" w:fill="FFFFFF"/>
-        <w:jc w:val="both"/>
-        <w:rPr>
-          <w:rFonts w:ascii="Times" w:eastAsia="Times New Roman" w:hAnsi="Times" w:cs="Arial"/>
-          <w:b/>
-          <w:bCs/>
-          <w:color w:val="000000" w:themeColor="text1"/>
-        </w:rPr>
-      </w:pPr>
-      <w:r>
-        <w:rPr>
-          <w:rFonts w:ascii="Times" w:eastAsia="Times New Roman" w:hAnsi="Times" w:cs="Arial"/>
-          <w:b/>
-          <w:bCs/>
-          <w:color w:val="000000" w:themeColor="text1"/>
+      <w:r>
+        <w:rPr>
+          <w:rFonts w:ascii="Times" w:eastAsia="Times New Roman" w:hAnsi="Times" w:cs="Arial"/>
+          <w:b/>
+          <w:bCs/>
+          <w:color w:val="FF0000"/>
+          <w:sz w:val="28"/>
+          <w:szCs w:val="28"/>
+        </w:rPr>
+        <w:t xml:space="preserve"> (to be added)</w:t>
+      </w:r>
+    </w:p>
+    <w:p>
+      <w:pPr>
+        <w:shd w:val="clear" w:color="auto" w:fill="FFFFFF"/>
+        <w:jc w:val="both"/>
+        <w:rPr>
+          <w:rFonts w:ascii="Times" w:eastAsia="Times New Roman" w:hAnsi="Times" w:cs="Arial"/>
+          <w:b/>
+          <w:bCs/>
+          <w:color w:val="FF0000"/>
+          <w:sz w:val="28"/>
+          <w:szCs w:val="28"/>
+        </w:rPr>
+      </w:pPr>
+      <w:r>
+        <w:rPr>
+          <w:rFonts w:ascii="Times" w:eastAsia="Times New Roman" w:hAnsi="Times" w:cs="Arial"/>
+          <w:b/>
+          <w:bCs/>
+          <w:color w:val="FF0000"/>
+          <w:sz w:val="28"/>
+          <w:szCs w:val="28"/>
+        </w:rPr>
+        <w:t>Florida</w:t>
+      </w:r>
+    </w:p>
+    <w:p>
+      <w:pPr>
+        <w:shd w:val="clear" w:color="auto" w:fill="FFFFFF"/>
+        <w:jc w:val="both"/>
+        <w:rPr>
+          <w:rFonts w:ascii="Times" w:eastAsia="Times New Roman" w:hAnsi="Times" w:cs="Arial"/>
+          <w:b/>
+          <w:bCs/>
+          <w:color w:val="FF0000"/>
+          <w:sz w:val="28"/>
+          <w:szCs w:val="28"/>
+        </w:rPr>
+      </w:pPr>
+      <w:r>
+        <w:rPr>
+          <w:rFonts w:ascii="Times" w:eastAsia="Times New Roman" w:hAnsi="Times" w:cs="Arial"/>
+          <w:b/>
+          <w:bCs/>
+          <w:color w:val="FF0000"/>
+          <w:sz w:val="28"/>
+          <w:szCs w:val="28"/>
+        </w:rPr>
+        <w:t>Texas</w:t>
+      </w:r>
+    </w:p>
+    <w:p>
+      <w:pPr>
+        <w:shd w:val="clear" w:color="auto" w:fill="FFFFFF"/>
+        <w:jc w:val="both"/>
+        <w:rPr>
+          <w:rFonts w:ascii="Times" w:eastAsia="Times New Roman" w:hAnsi="Times" w:cs="Arial"/>
+          <w:b/>
+          <w:bCs/>
+          <w:color w:val="FF0000"/>
+          <w:sz w:val="28"/>
+          <w:szCs w:val="28"/>
+        </w:rPr>
+      </w:pPr>
+      <w:r>
+        <w:rPr>
+          <w:rFonts w:ascii="Times" w:eastAsia="Times New Roman" w:hAnsi="Times" w:cs="Arial"/>
+          <w:b/>
+          <w:bCs/>
+          <w:color w:val="FF0000"/>
+          <w:sz w:val="28"/>
+          <w:szCs w:val="28"/>
+        </w:rPr>
+        <w:t>Washington</w:t>
+      </w:r>
+    </w:p>
+    <w:p>
+      <w:pPr>
+        <w:shd w:val="clear" w:color="auto" w:fill="FFFFFF"/>
+        <w:jc w:val="both"/>
+        <w:rPr>
+          <w:rFonts w:ascii="Times" w:eastAsia="Times New Roman" w:hAnsi="Times" w:cs="Arial"/>
+          <w:b/>
+          <w:bCs/>
+          <w:color w:val="FF0000"/>
+          <w:sz w:val="28"/>
+          <w:szCs w:val="28"/>
+        </w:rPr>
+      </w:pPr>
+    </w:p>
+    <w:p>
+      <w:pPr>
+        <w:shd w:val="clear" w:color="auto" w:fill="FFFFFF"/>
+        <w:jc w:val="both"/>
+        <w:rPr>
+          <w:rFonts w:ascii="Times" w:eastAsia="Times New Roman" w:hAnsi="Times" w:cs="Arial"/>
+          <w:color w:val="000000" w:themeColor="text1"/>
+        </w:rPr>
+      </w:pPr>
+    </w:p>
+    <w:p>
+      <w:pPr>
+        <w:shd w:val="clear" w:color="auto" w:fill="FFFFFF"/>
+        <w:jc w:val="both"/>
+        <w:rPr>
+          <w:rFonts w:ascii="Times" w:eastAsia="Times New Roman" w:hAnsi="Times" w:cs="Arial"/>
+          <w:color w:val="000000" w:themeColor="text1"/>
+        </w:rPr>
+      </w:pPr>
+    </w:p>
+    <w:p>
+      <w:pPr>
+        <w:shd w:val="clear" w:color="auto" w:fill="FFFFFF"/>
+        <w:jc w:val="both"/>
+        <w:rPr>
+          <w:rFonts w:ascii="Times" w:eastAsia="Times New Roman" w:hAnsi="Times" w:cs="Arial"/>
+          <w:color w:val="000000" w:themeColor="text1"/>
+        </w:rPr>
+      </w:pPr>
+    </w:p>
+    <w:p>
+      <w:pPr>
+        <w:shd w:val="clear" w:color="auto" w:fill="FFFFFF"/>
+        <w:jc w:val="both"/>
+        <w:rPr>
+          <w:rFonts w:ascii="Times" w:eastAsia="Times New Roman" w:hAnsi="Times" w:cs="Arial"/>
+          <w:color w:val="000000" w:themeColor="text1"/>
+        </w:rPr>
+      </w:pPr>
+    </w:p>
+    <w:p>
+      <w:pPr>
+        <w:shd w:val="clear" w:color="auto" w:fill="FFFFFF"/>
+        <w:jc w:val="both"/>
+        <w:rPr>
+          <w:rFonts w:ascii="Times" w:eastAsia="Times New Roman" w:hAnsi="Times" w:cs="Arial"/>
+          <w:color w:val="000000" w:themeColor="text1"/>
+        </w:rPr>
+      </w:pPr>
+    </w:p>
+    <w:p>
+      <w:pPr>
+        <w:shd w:val="clear" w:color="auto" w:fill="FFFFFF"/>
+        <w:jc w:val="both"/>
+        <w:rPr>
+          <w:rFonts w:ascii="Times" w:eastAsia="Times New Roman" w:hAnsi="Times" w:cs="Arial"/>
+          <w:color w:val="000000" w:themeColor="text1"/>
+        </w:rPr>
+      </w:pPr>
+    </w:p>
+    <w:p>
+      <w:pPr>
+        <w:shd w:val="clear" w:color="auto" w:fill="FFFFFF"/>
+        <w:jc w:val="both"/>
+        <w:rPr>
+          <w:rFonts w:ascii="Times" w:eastAsia="Times New Roman" w:hAnsi="Times" w:cs="Arial"/>
+          <w:color w:val="000000" w:themeColor="text1"/>
+        </w:rPr>
+      </w:pPr>
+    </w:p>
+    <w:p>
+      <w:pPr>
+        <w:shd w:val="clear" w:color="auto" w:fill="FFFFFF"/>
+        <w:jc w:val="both"/>
+        <w:rPr>
+          <w:rFonts w:ascii="Times" w:eastAsia="Times New Roman" w:hAnsi="Times" w:cs="Arial"/>
+          <w:color w:val="000000" w:themeColor="text1"/>
+        </w:rPr>
+      </w:pPr>
+    </w:p>
+    <w:p>
+      <w:pPr>
+        <w:shd w:val="clear" w:color="auto" w:fill="FFFFFF"/>
+        <w:jc w:val="both"/>
+        <w:rPr>
+          <w:rFonts w:ascii="Times" w:eastAsia="Times New Roman" w:hAnsi="Times" w:cs="Arial"/>
+          <w:color w:val="000000" w:themeColor="text1"/>
+        </w:rPr>
+      </w:pPr>
+    </w:p>
+    <w:p>
+      <w:pPr>
+        <w:shd w:val="clear" w:color="auto" w:fill="FFFFFF"/>
+        <w:jc w:val="both"/>
+        <w:rPr>
+          <w:rFonts w:ascii="Times" w:eastAsia="Times New Roman" w:hAnsi="Times" w:cs="Arial"/>
+          <w:color w:val="000000" w:themeColor="text1"/>
+        </w:rPr>
+      </w:pPr>
+    </w:p>
+    <w:p>
+      <w:pPr>
+        <w:shd w:val="clear" w:color="auto" w:fill="FFFFFF"/>
+        <w:jc w:val="both"/>
+        <w:rPr>
+          <w:rFonts w:ascii="Times" w:eastAsia="Times New Roman" w:hAnsi="Times" w:cs="Arial"/>
+          <w:color w:val="000000" w:themeColor="text1"/>
+        </w:rPr>
+      </w:pPr>
+    </w:p>
+    <w:p>
+      <w:pPr>
+        <w:shd w:val="clear" w:color="auto" w:fill="FFFFFF"/>
+        <w:jc w:val="both"/>
+        <w:rPr>
+          <w:rFonts w:ascii="Times" w:eastAsia="Times New Roman" w:hAnsi="Times" w:cs="Arial"/>
+          <w:color w:val="000000" w:themeColor="text1"/>
+        </w:rPr>
+      </w:pPr>
+    </w:p>
+    <w:p>
+      <w:pPr>
+        <w:shd w:val="clear" w:color="auto" w:fill="FFFFFF"/>
+        <w:jc w:val="both"/>
+        <w:rPr>
+          <w:rFonts w:ascii="Times" w:eastAsia="Times New Roman" w:hAnsi="Times" w:cs="Arial"/>
+          <w:color w:val="000000" w:themeColor="text1"/>
+        </w:rPr>
+      </w:pPr>
+    </w:p>
+    <w:p>
+      <w:pPr>
+        <w:shd w:val="clear" w:color="auto" w:fill="FFFFFF"/>
+        <w:jc w:val="both"/>
+        <w:rPr>
+          <w:rFonts w:ascii="Times" w:eastAsia="Times New Roman" w:hAnsi="Times" w:cs="Arial"/>
+          <w:color w:val="000000" w:themeColor="text1"/>
+        </w:rPr>
+      </w:pPr>
+    </w:p>
+    <w:p>
+      <w:pPr>
+        <w:shd w:val="clear" w:color="auto" w:fill="FFFFFF"/>
+        <w:jc w:val="both"/>
+        <w:rPr>
+          <w:rFonts w:ascii="Times" w:eastAsia="Times New Roman" w:hAnsi="Times" w:cs="Arial"/>
+          <w:color w:val="000000" w:themeColor="text1"/>
+        </w:rPr>
+      </w:pPr>
+    </w:p>
+    <w:p>
+      <w:pPr>
+        <w:shd w:val="clear" w:color="auto" w:fill="FFFFFF"/>
+        <w:jc w:val="both"/>
+        <w:rPr>
+          <w:rFonts w:ascii="Times" w:eastAsia="Times New Roman" w:hAnsi="Times" w:cs="Arial"/>
+          <w:color w:val="000000" w:themeColor="text1"/>
+        </w:rPr>
+      </w:pPr>
+    </w:p>
+    <w:p>
+      <w:pPr>
+        <w:shd w:val="clear" w:color="auto" w:fill="FFFFFF"/>
+        <w:jc w:val="both"/>
+        <w:rPr>
+          <w:rFonts w:ascii="Times" w:eastAsia="Times New Roman" w:hAnsi="Times" w:cs="Arial"/>
+          <w:color w:val="000000" w:themeColor="text1"/>
+        </w:rPr>
+      </w:pPr>
+    </w:p>
+    <w:p>
+      <w:pPr>
+        <w:shd w:val="clear" w:color="auto" w:fill="FFFFFF"/>
+        <w:jc w:val="both"/>
+        <w:rPr>
+          <w:rFonts w:ascii="Times" w:eastAsia="Times New Roman" w:hAnsi="Times" w:cs="Arial"/>
+          <w:color w:val="000000" w:themeColor="text1"/>
+        </w:rPr>
+      </w:pPr>
+    </w:p>
+    <w:p>
+      <w:pPr>
+        <w:shd w:val="clear" w:color="auto" w:fill="FFFFFF"/>
+        <w:jc w:val="both"/>
+        <w:rPr>
+          <w:rFonts w:ascii="Times" w:eastAsia="Times New Roman" w:hAnsi="Times" w:cs="Arial"/>
+          <w:color w:val="000000" w:themeColor="text1"/>
+        </w:rPr>
+      </w:pPr>
+    </w:p>
+    <w:p>
+      <w:pPr>
+        <w:shd w:val="clear" w:color="auto" w:fill="FFFFFF"/>
+        <w:jc w:val="both"/>
+        <w:rPr>
+          <w:rFonts w:ascii="Times" w:eastAsia="Times New Roman" w:hAnsi="Times" w:cs="Arial"/>
+          <w:color w:val="000000" w:themeColor="text1"/>
+        </w:rPr>
+      </w:pPr>
+    </w:p>
+    <w:p>
+      <w:pPr>
+        <w:shd w:val="clear" w:color="auto" w:fill="FFFFFF"/>
+        <w:jc w:val="both"/>
+        <w:rPr>
+          <w:rFonts w:ascii="Times" w:eastAsia="Times New Roman" w:hAnsi="Times" w:cs="Arial"/>
+          <w:color w:val="000000" w:themeColor="text1"/>
+        </w:rPr>
+      </w:pPr>
+    </w:p>
+    <w:p>
+      <w:pPr>
+        <w:shd w:val="clear" w:color="auto" w:fill="FFFFFF"/>
+        <w:jc w:val="both"/>
+        <w:rPr>
+          <w:rFonts w:ascii="Times" w:eastAsia="Times New Roman" w:hAnsi="Times" w:cs="Arial"/>
+          <w:b/>
+          <w:bCs/>
+          <w:color w:val="000000" w:themeColor="text1"/>
+        </w:rPr>
+      </w:pPr>
+    </w:p>
+    <w:p>
+      <w:pPr>
+        <w:shd w:val="clear" w:color="auto" w:fill="FFFFFF"/>
+        <w:jc w:val="both"/>
+        <w:rPr>
+          <w:rFonts w:ascii="Times" w:eastAsia="Times New Roman" w:hAnsi="Times" w:cs="Arial"/>
+          <w:b/>
+          <w:bCs/>
+          <w:color w:val="000000" w:themeColor="text1"/>
+        </w:rPr>
+      </w:pPr>
+    </w:p>
+    <w:p>
+      <w:pPr>
+        <w:shd w:val="clear" w:color="auto" w:fill="FFFFFF"/>
+        <w:jc w:val="both"/>
+        <w:rPr>
+          <w:rFonts w:ascii="Times" w:eastAsia="Times New Roman" w:hAnsi="Times" w:cs="Arial"/>
+          <w:b/>
+          <w:bCs/>
+          <w:color w:val="000000" w:themeColor="text1"/>
+        </w:rPr>
+      </w:pPr>
+    </w:p>
+    <w:p>
+      <w:pPr>
+        <w:shd w:val="clear" w:color="auto" w:fill="FFFFFF"/>
+        <w:jc w:val="both"/>
+        <w:rPr>
+          <w:rFonts w:ascii="Times" w:eastAsia="Times New Roman" w:hAnsi="Times" w:cs="Arial"/>
+          <w:b/>
+          <w:bCs/>
+          <w:color w:val="000000" w:themeColor="text1"/>
+        </w:rPr>
+      </w:pPr>
+    </w:p>
+    <w:p>
+      <w:pPr>
+        <w:shd w:val="clear" w:color="auto" w:fill="FFFFFF"/>
+        <w:jc w:val="both"/>
+        <w:rPr>
+          <w:rFonts w:ascii="Times" w:eastAsia="Times New Roman" w:hAnsi="Times" w:cs="Arial"/>
+          <w:b/>
+          <w:bCs/>
+          <w:color w:val="000000" w:themeColor="text1"/>
+        </w:rPr>
+      </w:pPr>
+    </w:p>
+    <w:p>
+      <w:pPr>
+        <w:shd w:val="clear" w:color="auto" w:fill="FFFFFF"/>
+        <w:jc w:val="both"/>
+        <w:rPr>
+          <w:rFonts w:ascii="Times" w:eastAsia="Times New Roman" w:hAnsi="Times" w:cs="Arial"/>
+          <w:b/>
+          <w:bCs/>
+          <w:color w:val="000000" w:themeColor="text1"/>
+        </w:rPr>
+      </w:pPr>
+    </w:p>
+    <w:p>
+      <w:pPr>
+        <w:shd w:val="clear" w:color="auto" w:fill="FFFFFF"/>
+        <w:jc w:val="both"/>
+        <w:rPr>
+          <w:rFonts w:ascii="Times" w:eastAsia="Times New Roman" w:hAnsi="Times" w:cs="Arial"/>
+          <w:b/>
+          <w:bCs/>
+          <w:color w:val="000000" w:themeColor="text1"/>
+          <w:sz w:val="28"/>
+          <w:szCs w:val="28"/>
+        </w:rPr>
+      </w:pPr>
+      <w:r>
+        <w:rPr>
+          <w:rFonts w:ascii="Times" w:eastAsia="Times New Roman" w:hAnsi="Times" w:cs="Arial"/>
+          <w:b/>
+          <w:bCs/>
+          <w:color w:val="000000" w:themeColor="text1"/>
+          <w:sz w:val="28"/>
+          <w:szCs w:val="28"/>
         </w:rPr>
         <w:lastRenderedPageBreak/>
-        <w:t>Effect of regulations policy on the mortality rate of opioid-drug overdose</w:t>
-      </w:r>
-    </w:p>
-    <w:p>
-      <w:pPr>
-        <w:shd w:val="clear" w:color="auto" w:fill="FFFFFF"/>
-        <w:jc w:val="both"/>
-        <w:rPr>
-          <w:rFonts w:ascii="Times" w:eastAsia="Times New Roman" w:hAnsi="Times" w:cs="Arial"/>
-          <w:b/>
-          <w:bCs/>
-          <w:color w:val="000000" w:themeColor="text1"/>
-        </w:rPr>
-      </w:pPr>
-      <w:r>
-        <w:rPr>
-          <w:rFonts w:ascii="Times" w:eastAsia="Times New Roman" w:hAnsi="Times" w:cs="Arial"/>
-          <w:b/>
-          <w:bCs/>
-          <w:color w:val="000000" w:themeColor="text1"/>
-        </w:rPr>
-        <w:t>Florida</w:t>
-      </w:r>
-      <w:r>
-        <w:rPr>
-          <w:rFonts w:ascii="Times" w:eastAsia="Times New Roman" w:hAnsi="Times" w:cs="Arial"/>
-          <w:b/>
-          <w:bCs/>
-          <w:noProof/>
-          <w:color w:val="000000" w:themeColor="text1"/>
-        </w:rPr>
-        <w:t xml:space="preserve"> </w:t>
-      </w:r>
-      <w:r>
-        <w:rPr>
-          <w:rFonts w:ascii="Times" w:eastAsia="Times New Roman" w:hAnsi="Times" w:cs="Arial"/>
-          <w:b/>
-          <w:bCs/>
-          <w:noProof/>
+        <w:t>Effect of regulation policy on the mortality rate of opioid overdose</w:t>
+      </w:r>
+    </w:p>
+    <w:p>
+      <w:pPr>
+        <w:shd w:val="clear" w:color="auto" w:fill="FFFFFF"/>
+        <w:jc w:val="both"/>
+        <w:rPr>
+          <w:rFonts w:ascii="Times" w:eastAsia="Times New Roman" w:hAnsi="Times" w:cs="Arial"/>
+          <w:b/>
+          <w:bCs/>
+          <w:color w:val="000000" w:themeColor="text1"/>
+          <w:sz w:val="28"/>
+          <w:szCs w:val="28"/>
+        </w:rPr>
+      </w:pPr>
+    </w:p>
+    <w:p>
+      <w:pPr>
+        <w:shd w:val="clear" w:color="auto" w:fill="FFFFFF"/>
+        <w:jc w:val="both"/>
+        <w:rPr>
+          <w:rFonts w:ascii="Times" w:eastAsia="Times New Roman" w:hAnsi="Times" w:cs="Arial"/>
+          <w:b/>
+          <w:bCs/>
+          <w:color w:val="000000" w:themeColor="text1"/>
+        </w:rPr>
+      </w:pPr>
+      <w:r>
+        <w:rPr>
+          <w:rFonts w:ascii="Times" w:eastAsia="Times New Roman" w:hAnsi="Times" w:cs="Arial"/>
+          <w:b/>
+          <w:bCs/>
           <w:color w:val="000000" w:themeColor="text1"/>
         </w:rPr>
         <w:drawing>
-          <wp:anchor distT="0" distB="0" distL="114300" distR="114300" simplePos="0" relativeHeight="251664384" behindDoc="0" locked="0" layoutInCell="1" allowOverlap="1" wp14:anchorId="6E6132B0" wp14:editId="21E277DC">
+          <wp:anchor distT="0" distB="0" distL="114300" distR="114300" simplePos="0" relativeHeight="251664384" behindDoc="0" locked="0" layoutInCell="1" allowOverlap="1" wp14:anchorId="6E6132B0" wp14:editId="5EF38C5F">
             <wp:simplePos x="0" y="0"/>
             <wp:positionH relativeFrom="column">
-              <wp:posOffset>2968625</wp:posOffset>
+              <wp:posOffset>2971800</wp:posOffset>
             </wp:positionH>
             <wp:positionV relativeFrom="paragraph">
-              <wp:posOffset>283541</wp:posOffset>
+              <wp:posOffset>283210</wp:posOffset>
             </wp:positionV>
-            <wp:extent cx="3664585" cy="2653665"/>
-            <wp:effectExtent l="0" t="0" r="5715" b="635"/>
+            <wp:extent cx="3276600" cy="2653665"/>
+            <wp:effectExtent l="0" t="0" r="0" b="635"/>
             <wp:wrapSquare wrapText="bothSides"/>
             <wp:docPr id="10" name="Picture 10"/>
             <wp:cNvGraphicFramePr>
@@ -783,7 +1037,7 @@
                     <pic:cNvPicPr/>
                   </pic:nvPicPr>
                   <pic:blipFill>
-                    <a:blip r:embed="rId5" cstate="print">
+                    <a:blip r:embed="rId8" cstate="print">
                       <a:extLst>
                         <a:ext uri="{28A0092B-C50C-407E-A947-70E740481C1C}">
                           <a14:useLocalDpi xmlns:a14="http://schemas.microsoft.com/office/drawing/2010/main" val="0"/>
@@ -797,7 +1051,7 @@
                   <pic:spPr>
                     <a:xfrm>
                       <a:off x="0" y="0"/>
-                      <a:ext cx="3664585" cy="2653665"/>
+                      <a:ext cx="3276600" cy="2653665"/>
                     </a:xfrm>
                     <a:prstGeom prst="rect">
                       <a:avLst/>
@@ -820,7 +1074,29 @@
           <w:rFonts w:ascii="Times" w:eastAsia="Times New Roman" w:hAnsi="Times" w:cs="Arial"/>
           <w:b/>
           <w:bCs/>
+          <w:color w:val="000000" w:themeColor="text1"/>
+          <w:sz w:val="28"/>
+          <w:szCs w:val="28"/>
+        </w:rPr>
+        <w:t>Florida</w:t>
+      </w:r>
+      <w:r>
+        <w:rPr>
+          <w:rFonts w:ascii="Times" w:eastAsia="Times New Roman" w:hAnsi="Times" w:cs="Arial"/>
+          <w:b/>
+          <w:bCs/>
           <w:noProof/>
+          <w:color w:val="000000" w:themeColor="text1"/>
+          <w:sz w:val="28"/>
+          <w:szCs w:val="28"/>
+        </w:rPr>
+        <w:t xml:space="preserve"> </w:t>
+      </w:r>
+      <w:r>
+        <w:rPr>
+          <w:rFonts w:ascii="Times" w:eastAsia="Times New Roman" w:hAnsi="Times" w:cs="Arial"/>
+          <w:b/>
+          <w:bCs/>
           <w:color w:val="000000" w:themeColor="text1"/>
         </w:rPr>
         <w:drawing>
@@ -847,7 +1123,7 @@
                     <pic:cNvPicPr/>
                   </pic:nvPicPr>
                   <pic:blipFill>
-                    <a:blip r:embed="rId6" cstate="print">
+                    <a:blip r:embed="rId9" cstate="print">
                       <a:extLst>
                         <a:ext uri="{28A0092B-C50C-407E-A947-70E740481C1C}">
                           <a14:useLocalDpi xmlns:a14="http://schemas.microsoft.com/office/drawing/2010/main" val="0"/>
@@ -930,6 +1206,7 @@
     <w:p>
       <w:pPr>
         <w:shd w:val="clear" w:color="auto" w:fill="FFFFFF"/>
+        <w:spacing w:line="360" w:lineRule="auto"/>
         <w:jc w:val="both"/>
         <w:rPr>
           <w:rFonts w:ascii="Times" w:eastAsia="Times New Roman" w:hAnsi="Times" w:cs="Arial"/>
@@ -954,90 +1231,65 @@
           <w:rFonts w:ascii="Times" w:eastAsia="Times New Roman" w:hAnsi="Times" w:cs="Arial"/>
           <w:color w:val="000000" w:themeColor="text1"/>
         </w:rPr>
-        <w:t>) without implementing policies. It is evident that the mortality rate of opioid-drug overdose in these control states continues to hold an increasing trend after 2010. Based on the left graph, without implementing the regulation policy for opioid drugs, the average mortality rate of opioid-drug overdose had a rising trend from 0.012% year by year since 2003 and peaked at about 0.017% in 2009. After Florida implemented the regulation policy for opioid drugs in 2010, the mortality rate of opioid-drug overdose in FL dropped immediately to about 0.016% in 2010 and it continued to keep a downward tendency from 2010. This might not happen if the regulation policy was not implemented. Moreover, according to difference-in-difference analysis, the average mortality rate of opioid-drug overdose for the three comparison states was lower than the average mortality rate of Florida from 2003 to 2009 while all of them held increasing tendencies of the mortality rate of opioid-drug overdose. However, the three comparison states still had an upward trend of mortality rate after 2010, this tendency is the same as before 2010. In general, the mortality rate in control states increased from about 0.015% in 2010 to about 0.022% in 2015, while the mortality rate of opioid-drug overdose in Florida decreased from 2010 at about 0.016% to about 0.014% in 2015. Therefore, we conclude that the policy of opioid regulations had a positive impact on decreasing the mortality rate of opioid-drug overdose in Florida.</w:t>
-      </w:r>
-    </w:p>
-    <w:p>
-      <w:pPr>
-        <w:shd w:val="clear" w:color="auto" w:fill="FFFFFF"/>
-        <w:jc w:val="both"/>
-        <w:rPr>
-          <w:rFonts w:ascii="Times" w:eastAsia="Times New Roman" w:hAnsi="Times" w:cs="Arial"/>
-          <w:color w:val="000000" w:themeColor="text1"/>
-        </w:rPr>
-      </w:pPr>
-    </w:p>
-    <w:p>
-      <w:pPr>
-        <w:shd w:val="clear" w:color="auto" w:fill="FFFFFF"/>
-        <w:jc w:val="both"/>
-        <w:rPr>
-          <w:rFonts w:ascii="Times" w:eastAsia="Times New Roman" w:hAnsi="Times" w:cs="Arial"/>
-          <w:color w:val="000000" w:themeColor="text1"/>
-        </w:rPr>
-      </w:pPr>
-    </w:p>
-    <w:p>
-      <w:pPr>
-        <w:shd w:val="clear" w:color="auto" w:fill="FFFFFF"/>
-        <w:jc w:val="both"/>
-        <w:rPr>
-          <w:rFonts w:ascii="Times" w:eastAsia="Times New Roman" w:hAnsi="Times" w:cs="Arial"/>
-          <w:color w:val="000000" w:themeColor="text1"/>
-        </w:rPr>
-      </w:pPr>
-    </w:p>
-    <w:p>
-      <w:pPr>
-        <w:shd w:val="clear" w:color="auto" w:fill="FFFFFF"/>
-        <w:jc w:val="both"/>
-        <w:rPr>
-          <w:rFonts w:ascii="Times" w:eastAsia="Times New Roman" w:hAnsi="Times" w:cs="Arial"/>
-          <w:color w:val="000000" w:themeColor="text1"/>
-        </w:rPr>
-      </w:pPr>
-    </w:p>
-    <w:p>
-      <w:pPr>
-        <w:shd w:val="clear" w:color="auto" w:fill="FFFFFF"/>
-        <w:jc w:val="both"/>
-        <w:rPr>
-          <w:rFonts w:ascii="Times" w:eastAsia="Times New Roman" w:hAnsi="Times" w:cs="Arial"/>
-          <w:color w:val="000000" w:themeColor="text1"/>
-        </w:rPr>
-      </w:pPr>
-    </w:p>
-    <w:p>
-      <w:pPr>
-        <w:shd w:val="clear" w:color="auto" w:fill="FFFFFF"/>
-        <w:jc w:val="both"/>
-        <w:rPr>
-          <w:rFonts w:ascii="Times" w:eastAsia="Times New Roman" w:hAnsi="Times" w:cs="Arial"/>
-          <w:color w:val="000000" w:themeColor="text1"/>
-        </w:rPr>
-      </w:pPr>
-    </w:p>
-    <w:p>
-      <w:pPr>
-        <w:shd w:val="clear" w:color="auto" w:fill="FFFFFF"/>
-        <w:jc w:val="both"/>
-        <w:rPr>
-          <w:rFonts w:ascii="Times" w:eastAsia="Times New Roman" w:hAnsi="Times" w:cs="Arial"/>
-          <w:b/>
-          <w:bCs/>
-          <w:color w:val="000000" w:themeColor="text1"/>
-        </w:rPr>
-      </w:pPr>
-      <w:r>
-        <w:rPr>
-          <w:rFonts w:ascii="Times" w:eastAsia="Times New Roman" w:hAnsi="Times" w:cs="Arial"/>
-          <w:b/>
-          <w:bCs/>
+        <w:t xml:space="preserve">) without implementing policies. It is evident that the mortality rate of opioid-drug overdose in these control states continues to hold an increasing trend after 2010. Based on the left graph, without implementing the regulation policy for opioid drugs, the average mortality rate of opioid-drug overdose had a rising trend from 0.012% year by year since 2003 and peaked at about 0.017% in 2009. After Florida implemented the regulation policy for opioid drugs in 2010, the mortality rate of opioid-drug overdose in FL dropped immediately to about 0.016% in 2010 and it continued to keep a downward tendency from 2010. This might not happen if the regulation policy was not implemented. Moreover, according to difference-in-difference analysis, the average mortality rate of opioid-drug overdose for the three comparison states was lower than the average mortality rate of Florida from 2003 to 2009 while all of them held increasing tendencies of the mortality rate of opioid-drug overdose. However, the three comparison states still had an upward trend of mortality rate after 2010, this tendency is the same as before 2010. In general, the mortality rate in control states increased from about 0.015% in 2010 to about 0.022% in 2015, while the mortality rate of </w:t>
+      </w:r>
+      <w:r>
+        <w:rPr>
+          <w:rFonts w:ascii="Times" w:eastAsia="Times New Roman" w:hAnsi="Times" w:cs="Arial"/>
           <w:color w:val="000000" w:themeColor="text1"/>
         </w:rPr>
         <w:lastRenderedPageBreak/>
+        <w:t>opioid-drug overdose in Florida decreased from 2010 at about 0.016% to about 0.014% in 2015. Therefore, we conclude that the policy of opioid regulations had a positive impact on decreasing the mortality rate of opioid-drug overdose in Florida.</w:t>
+      </w:r>
+    </w:p>
+    <w:p>
+      <w:pPr>
+        <w:shd w:val="clear" w:color="auto" w:fill="FFFFFF"/>
+        <w:jc w:val="both"/>
+        <w:rPr>
+          <w:rFonts w:ascii="Times" w:eastAsia="Times New Roman" w:hAnsi="Times" w:cs="Arial"/>
+          <w:color w:val="000000" w:themeColor="text1"/>
+        </w:rPr>
+      </w:pPr>
+    </w:p>
+    <w:p>
+      <w:pPr>
+        <w:shd w:val="clear" w:color="auto" w:fill="FFFFFF"/>
+        <w:jc w:val="both"/>
+        <w:rPr>
+          <w:rFonts w:ascii="Times" w:eastAsia="Times New Roman" w:hAnsi="Times" w:cs="Arial"/>
+          <w:b/>
+          <w:bCs/>
+          <w:color w:val="000000" w:themeColor="text1"/>
+          <w:sz w:val="28"/>
+          <w:szCs w:val="28"/>
+        </w:rPr>
+      </w:pPr>
+      <w:r>
+        <w:rPr>
+          <w:rFonts w:ascii="Times" w:eastAsia="Times New Roman" w:hAnsi="Times" w:cs="Arial"/>
+          <w:b/>
+          <w:bCs/>
+          <w:color w:val="000000" w:themeColor="text1"/>
+          <w:sz w:val="28"/>
+          <w:szCs w:val="28"/>
+        </w:rPr>
         <w:t>Texas</w:t>
       </w:r>
+    </w:p>
+    <w:p>
+      <w:pPr>
+        <w:shd w:val="clear" w:color="auto" w:fill="FFFFFF"/>
+        <w:jc w:val="both"/>
+        <w:rPr>
+          <w:rFonts w:ascii="Times" w:eastAsia="Times New Roman" w:hAnsi="Times" w:cs="Arial"/>
+          <w:b/>
+          <w:bCs/>
+          <w:color w:val="000000" w:themeColor="text1"/>
+          <w:sz w:val="28"/>
+          <w:szCs w:val="28"/>
+        </w:rPr>
+      </w:pPr>
     </w:p>
     <w:p>
       <w:pPr>
@@ -1078,7 +1330,7 @@
                     <pic:cNvPicPr/>
                   </pic:nvPicPr>
                   <pic:blipFill>
-                    <a:blip r:embed="rId7" cstate="print">
+                    <a:blip r:embed="rId10" cstate="print">
                       <a:extLst>
                         <a:ext uri="{28A0092B-C50C-407E-A947-70E740481C1C}">
                           <a14:useLocalDpi xmlns:a14="http://schemas.microsoft.com/office/drawing/2010/main" val="0"/>
@@ -1132,7 +1384,7 @@
                     <pic:cNvPicPr/>
                   </pic:nvPicPr>
                   <pic:blipFill>
-                    <a:blip r:embed="rId8" cstate="print">
+                    <a:blip r:embed="rId11" cstate="print">
                       <a:extLst>
                         <a:ext uri="{28A0092B-C50C-407E-A947-70E740481C1C}">
                           <a14:useLocalDpi xmlns:a14="http://schemas.microsoft.com/office/drawing/2010/main" val="0"/>
@@ -1197,6 +1449,7 @@
     <w:p>
       <w:pPr>
         <w:shd w:val="clear" w:color="auto" w:fill="FFFFFF"/>
+        <w:spacing w:line="360" w:lineRule="auto"/>
         <w:jc w:val="both"/>
         <w:rPr>
           <w:rFonts w:ascii="Times" w:eastAsia="Times New Roman" w:hAnsi="Times" w:cs="Arial"/>
@@ -1221,88 +1474,51 @@
           <w:rFonts w:ascii="Times" w:eastAsia="Times New Roman" w:hAnsi="Times" w:cs="Arial"/>
           <w:color w:val="000000" w:themeColor="text1"/>
         </w:rPr>
-        <w:t>) without implementing policies. It is obvious that the mortality rate of opioid-drug overdose in these control states continues to hold an increasing trend after 2007. Based on the left graph, without implementing the regulation policy for opioid drugs, the average mortality rate of opioid-drug overdose had an increasing trend from about 0.008% year by year since 2003 and peaked at about 0.012% in 2006. After implementing the regulation policy for opioid drugs in 2007 at TX, the mortality rate of opioid-drug overdose in TX dropped immediately to about 0.0105% in 2007 and it continued to keep a downward tendency from 2007. This might not happen if the regulation policy was not implemented. Moreover, according to difference-in-difference analysis, the average mortality rate for the three comparison states had similar values as the average mortality rate of Texas from 2003 to 2006 while all of them held increasing tendencies of the mortality rate of opioid-drug overdose. Nevertheless, the three comparison states still had an upward trend of mortality rate after 2007, this tendency is the same as before 2007. In general, the mortality rate in control states increased from about 0.011% in 2007 to about 0.015% in 2015, while the mortality rate of opioid-drug overdose in Texas decreased from 2007 at about 0.011% to about 0.010% in 2015. Therefore, although such a degree of decline is not large, we conclude that the policy of opioid regulations had a positive impact on decreasing the mortality rate of opioid-drug overdose in Texas.</w:t>
-      </w:r>
-    </w:p>
-    <w:p>
-      <w:pPr>
-        <w:shd w:val="clear" w:color="auto" w:fill="FFFFFF"/>
-        <w:jc w:val="both"/>
-        <w:rPr>
-          <w:rFonts w:ascii="Times" w:eastAsia="Times New Roman" w:hAnsi="Times" w:cs="Arial"/>
-          <w:color w:val="000000" w:themeColor="text1"/>
-        </w:rPr>
-      </w:pPr>
-    </w:p>
-    <w:p>
-      <w:pPr>
-        <w:shd w:val="clear" w:color="auto" w:fill="FFFFFF"/>
-        <w:jc w:val="both"/>
-        <w:rPr>
-          <w:rFonts w:ascii="Times" w:eastAsia="Times New Roman" w:hAnsi="Times" w:cs="Arial"/>
-          <w:color w:val="000000" w:themeColor="text1"/>
-        </w:rPr>
-      </w:pPr>
-    </w:p>
-    <w:p>
-      <w:pPr>
-        <w:shd w:val="clear" w:color="auto" w:fill="FFFFFF"/>
-        <w:jc w:val="both"/>
-        <w:rPr>
-          <w:rFonts w:ascii="Times" w:eastAsia="Times New Roman" w:hAnsi="Times" w:cs="Arial"/>
-          <w:color w:val="000000" w:themeColor="text1"/>
-        </w:rPr>
-      </w:pPr>
-    </w:p>
-    <w:p>
-      <w:pPr>
-        <w:shd w:val="clear" w:color="auto" w:fill="FFFFFF"/>
-        <w:jc w:val="both"/>
-        <w:rPr>
-          <w:rFonts w:ascii="Times" w:eastAsia="Times New Roman" w:hAnsi="Times" w:cs="Arial"/>
-          <w:color w:val="000000" w:themeColor="text1"/>
-        </w:rPr>
-      </w:pPr>
-    </w:p>
-    <w:p>
-      <w:pPr>
-        <w:shd w:val="clear" w:color="auto" w:fill="FFFFFF"/>
-        <w:jc w:val="both"/>
-        <w:rPr>
-          <w:rFonts w:ascii="Times" w:eastAsia="Times New Roman" w:hAnsi="Times" w:cs="Arial"/>
-          <w:color w:val="000000" w:themeColor="text1"/>
-        </w:rPr>
-      </w:pPr>
-    </w:p>
-    <w:p>
-      <w:pPr>
-        <w:shd w:val="clear" w:color="auto" w:fill="FFFFFF"/>
-        <w:jc w:val="both"/>
-        <w:rPr>
-          <w:rFonts w:ascii="Times" w:eastAsia="Times New Roman" w:hAnsi="Times" w:cs="Arial"/>
-          <w:color w:val="000000" w:themeColor="text1"/>
-        </w:rPr>
-      </w:pPr>
-    </w:p>
-    <w:p>
-      <w:pPr>
-        <w:shd w:val="clear" w:color="auto" w:fill="FFFFFF"/>
-        <w:jc w:val="both"/>
-        <w:rPr>
-          <w:rFonts w:ascii="Times" w:eastAsia="Times New Roman" w:hAnsi="Times" w:cs="Arial"/>
-          <w:color w:val="000000" w:themeColor="text1"/>
-        </w:rPr>
-      </w:pPr>
-    </w:p>
-    <w:p>
-      <w:pPr>
-        <w:shd w:val="clear" w:color="auto" w:fill="FFFFFF"/>
-        <w:jc w:val="both"/>
-        <w:rPr>
-          <w:rFonts w:ascii="Times" w:eastAsia="Times New Roman" w:hAnsi="Times" w:cs="Arial"/>
-          <w:color w:val="000000" w:themeColor="text1"/>
-        </w:rPr>
-      </w:pPr>
+        <w:t xml:space="preserve">) without implementing policies. It is obvious that the mortality rate of opioid-drug overdose in these control states continues to hold an increasing trend after 2007. Based on the left graph, without implementing the regulation policy for opioid drugs, the average mortality rate of opioid-drug overdose had an increasing trend from about 0.008% year by year since 2003 and peaked at about 0.012% in 2006. After implementing the regulation policy for opioid drugs in 2007 at TX, the mortality rate of opioid-drug overdose in TX dropped immediately to about 0.0105% in 2007 and it continued to keep a downward tendency from 2007. This might not happen if the regulation policy was not implemented. Moreover, according to difference-in-difference analysis, the average mortality rate for the three comparison states had similar values as the average mortality rate of Texas from 2003 to 2006 while all of them held increasing tendencies of the mortality rate of opioid-drug overdose. Nevertheless, the three comparison states still had an upward trend of </w:t>
+      </w:r>
+      <w:r>
+        <w:rPr>
+          <w:rFonts w:ascii="Times" w:eastAsia="Times New Roman" w:hAnsi="Times" w:cs="Arial"/>
+          <w:color w:val="000000" w:themeColor="text1"/>
+        </w:rPr>
+        <w:lastRenderedPageBreak/>
+        <w:t>mortality rate after 2007, this tendency is the same as before 2007. In general, the mortality rate in control states increased from about 0.011% in 2007 to about 0.015% in 2015, while the mortality rate of opioid-drug overdose in Texas decreased from 2007 at about 0.011% to about 0.010% in 2015. Therefore, although such a degree of decline is not large, we conclude that the policy of opioid regulations had a positive impact on decreasing the mortality rate of opioid-drug overdose in Texas.</w:t>
+      </w:r>
+    </w:p>
+    <w:p>
+      <w:pPr>
+        <w:shd w:val="clear" w:color="auto" w:fill="FFFFFF"/>
+        <w:jc w:val="both"/>
+        <w:rPr>
+          <w:rFonts w:ascii="Times" w:eastAsia="Times New Roman" w:hAnsi="Times" w:cs="Arial"/>
+          <w:color w:val="000000" w:themeColor="text1"/>
+        </w:rPr>
+      </w:pPr>
+    </w:p>
+    <w:p>
+      <w:pPr>
+        <w:shd w:val="clear" w:color="auto" w:fill="FFFFFF"/>
+        <w:jc w:val="both"/>
+        <w:rPr>
+          <w:rFonts w:ascii="Times" w:eastAsia="Times New Roman" w:hAnsi="Times" w:cs="Arial"/>
+          <w:b/>
+          <w:bCs/>
+          <w:color w:val="000000" w:themeColor="text1"/>
+          <w:sz w:val="28"/>
+          <w:szCs w:val="28"/>
+        </w:rPr>
+      </w:pPr>
+      <w:r>
+        <w:rPr>
+          <w:rFonts w:ascii="Times" w:eastAsia="Times New Roman" w:hAnsi="Times" w:cs="Arial"/>
+          <w:b/>
+          <w:bCs/>
+          <w:color w:val="000000" w:themeColor="text1"/>
+          <w:sz w:val="28"/>
+          <w:szCs w:val="28"/>
+        </w:rPr>
+        <w:t>Washington</w:t>
+      </w:r>
     </w:p>
     <w:p>
       <w:pPr>
@@ -1323,15 +1539,14 @@
           <w:noProof/>
           <w:color w:val="000000" w:themeColor="text1"/>
         </w:rPr>
-        <w:lastRenderedPageBreak/>
         <w:drawing>
-          <wp:anchor distT="0" distB="0" distL="114300" distR="114300" simplePos="0" relativeHeight="251667456" behindDoc="0" locked="0" layoutInCell="1" allowOverlap="1" wp14:anchorId="504A8D47" wp14:editId="571AAB64">
+          <wp:anchor distT="0" distB="0" distL="114300" distR="114300" simplePos="0" relativeHeight="251667456" behindDoc="0" locked="0" layoutInCell="1" allowOverlap="1" wp14:anchorId="504A8D47" wp14:editId="75E867FD">
             <wp:simplePos x="0" y="0"/>
             <wp:positionH relativeFrom="column">
-              <wp:posOffset>2981325</wp:posOffset>
+              <wp:posOffset>2947035</wp:posOffset>
             </wp:positionH>
             <wp:positionV relativeFrom="paragraph">
-              <wp:posOffset>173355</wp:posOffset>
+              <wp:posOffset>106045</wp:posOffset>
             </wp:positionV>
             <wp:extent cx="3314700" cy="2374900"/>
             <wp:effectExtent l="0" t="0" r="0" b="0"/>
@@ -1348,7 +1563,7 @@
                     <pic:cNvPicPr/>
                   </pic:nvPicPr>
                   <pic:blipFill>
-                    <a:blip r:embed="rId9" cstate="print">
+                    <a:blip r:embed="rId12" cstate="print">
                       <a:extLst>
                         <a:ext uri="{28A0092B-C50C-407E-A947-70E740481C1C}">
                           <a14:useLocalDpi xmlns:a14="http://schemas.microsoft.com/office/drawing/2010/main" val="0"/>
@@ -1380,15 +1595,6 @@
           </wp:anchor>
         </w:drawing>
       </w:r>
-      <w:r>
-        <w:rPr>
-          <w:rFonts w:ascii="Times" w:eastAsia="Times New Roman" w:hAnsi="Times" w:cs="Arial"/>
-          <w:b/>
-          <w:bCs/>
-          <w:color w:val="000000" w:themeColor="text1"/>
-        </w:rPr>
-        <w:t>Washington</w:t>
-      </w:r>
     </w:p>
     <w:p>
       <w:pPr>
@@ -1421,7 +1627,7 @@
                     <pic:cNvPicPr/>
                   </pic:nvPicPr>
                   <pic:blipFill>
-                    <a:blip r:embed="rId10" cstate="print">
+                    <a:blip r:embed="rId13" cstate="print">
                       <a:extLst>
                         <a:ext uri="{28A0092B-C50C-407E-A947-70E740481C1C}">
                           <a14:useLocalDpi xmlns:a14="http://schemas.microsoft.com/office/drawing/2010/main" val="0"/>
@@ -1507,6 +1713,7 @@
     <w:p>
       <w:pPr>
         <w:shd w:val="clear" w:color="auto" w:fill="FFFFFF"/>
+        <w:spacing w:line="360" w:lineRule="auto"/>
         <w:jc w:val="both"/>
         <w:rPr>
           <w:rFonts w:ascii="Times" w:eastAsia="Times New Roman" w:hAnsi="Times" w:cs="Arial"/>
@@ -1544,18 +1751,81 @@
           <w:rFonts w:ascii="Times" w:eastAsia="Times New Roman" w:hAnsi="Times" w:cs="Arial"/>
           <w:color w:val="000000" w:themeColor="text1"/>
         </w:rPr>
-        <w:t>) without implementing policies. It is obvious that the mortality rate of opioid-drug overdose in these control states continues to hold an increasing trend after 2007. Based on the left graph, without implementing the regulation policy for opioid drugs, the average mortality rate of opioid-drug overdose had an increasing trend from about 0.0125% year by year since 2003 and peaked at about 0.0145% in 2011. However, after implementing the regulation policy for opioid drugs in 2012 at WA, the mortality rate of opioid-drug overdose in WA did not drop, it continued to keep an upward, but lesser degree tendency from 2012. Furthermore, according to difference-in-difference analysis, the average mortality rate for the three comparison states were lower than the average mortality rate of Washington from 2003 to 2011 while all of them held increasing tendencies of the mortality rate of opioid-drug overdose. The three comparison states still had an upward trend of mortality rate after 2012, this tendency is the same as before 2007. In general, the mortality rate in control states increased from about 0.015% in 2012 to about 0.017% in 2015, and the mortality rate of opioid-drug overdose in Washington also rose from 2012 at about 0.0138% to about 0.014% in 2015. Therefore, although the mortality rates of opioid-drug overdose in Washington were lower than other control states on average after implementing the policy; because Washington still had a rising trend of mortality rates of opioid-drug overdose after 2012, we conclude that the policy of opioid regulations did not have a positive impact on decreasing the mortality rate of opioid-drug overdose in Washington.</w:t>
-      </w:r>
-    </w:p>
-    <w:p>
-      <w:pPr>
-        <w:shd w:val="clear" w:color="auto" w:fill="FFFFFF"/>
-        <w:jc w:val="both"/>
-        <w:rPr>
-          <w:rFonts w:ascii="Times" w:eastAsia="Times New Roman" w:hAnsi="Times" w:cs="Arial"/>
-          <w:color w:val="000000" w:themeColor="text1"/>
-        </w:rPr>
-      </w:pPr>
+        <w:t xml:space="preserve">) without implementing policies. It is obvious that the mortality rate of opioid-drug overdose in these control states continues to hold an increasing trend after 2007. Based on the left graph, without implementing the regulation policy for opioid drugs, the average mortality rate of opioid-drug overdose had an increasing trend from about 0.0125% year by year since 2003 and peaked at about 0.0145% in 2011. However, after implementing the regulation policy for opioid drugs in 2012 at WA, the mortality rate of opioid-drug overdose in WA did not drop, it continued to keep an upward, but lesser degree tendency from 2012. Furthermore, according to difference-in-difference analysis, the average mortality rate for the three comparison states were lower than the average mortality </w:t>
+      </w:r>
+      <w:r>
+        <w:rPr>
+          <w:rFonts w:ascii="Times" w:eastAsia="Times New Roman" w:hAnsi="Times" w:cs="Arial"/>
+          <w:color w:val="000000" w:themeColor="text1"/>
+        </w:rPr>
+        <w:lastRenderedPageBreak/>
+        <w:t>rate of Washington from 2003 to 2011 while all of them held increasing tendencies of the mortality rate of opioid-drug overdose. The three comparison states still had an upward trend of mortality rate after 2012, this tendency is the same as before 2007. In general, the mortality rate in control states increased from about 0.015% in 2012 to about 0.017% in 2015, and the mortality rate of opioid-drug overdose in Washington also rose from 2012 at about 0.0138% to about 0.014% in 2015. Therefore, although the mortality rates of opioid-drug overdose in Washington were lower than other control states on average after implementing the policy; because Washington still had a rising trend of mortality rates of opioid-drug overdose after 2012, we conclude that the policy of opioid regulations did not have a positive impact on decreasing the mortality rate of opioid-drug overdose in Washington.</w:t>
+      </w:r>
+    </w:p>
+    <w:p>
+      <w:pPr>
+        <w:shd w:val="clear" w:color="auto" w:fill="FFFFFF"/>
+        <w:jc w:val="both"/>
+        <w:rPr>
+          <w:rFonts w:ascii="Times" w:eastAsia="Times New Roman" w:hAnsi="Times" w:cs="Arial"/>
+          <w:color w:val="000000" w:themeColor="text1"/>
+        </w:rPr>
+      </w:pPr>
+    </w:p>
+    <w:p>
+      <w:pPr>
+        <w:shd w:val="clear" w:color="auto" w:fill="FFFFFF"/>
+        <w:jc w:val="both"/>
+        <w:rPr>
+          <w:rFonts w:ascii="Times" w:hAnsi="Times" w:cs="Arial"/>
+          <w:b/>
+          <w:bCs/>
+          <w:color w:val="1D1C1D"/>
+          <w:sz w:val="32"/>
+          <w:szCs w:val="32"/>
+        </w:rPr>
+      </w:pPr>
+      <w:r>
+        <w:rPr>
+          <w:rFonts w:ascii="Times" w:hAnsi="Times" w:cs="Arial"/>
+          <w:b/>
+          <w:bCs/>
+          <w:color w:val="1D1C1D"/>
+          <w:sz w:val="32"/>
+          <w:szCs w:val="32"/>
+        </w:rPr>
+        <w:t>Interpretation of the Analysis</w:t>
+      </w:r>
+    </w:p>
+    <w:p>
+      <w:pPr>
+        <w:shd w:val="clear" w:color="auto" w:fill="FFFFFF"/>
+        <w:jc w:val="both"/>
+        <w:rPr>
+          <w:rFonts w:ascii="Times" w:eastAsia="Times New Roman" w:hAnsi="Times" w:cs="Arial"/>
+          <w:b/>
+          <w:bCs/>
+          <w:color w:val="000000" w:themeColor="text1"/>
+        </w:rPr>
+      </w:pPr>
+    </w:p>
+    <w:p>
+      <w:pPr>
+        <w:shd w:val="clear" w:color="auto" w:fill="FFFFFF"/>
+        <w:spacing w:line="360" w:lineRule="auto"/>
+        <w:jc w:val="both"/>
+        <w:rPr>
+          <w:rFonts w:ascii="Times" w:eastAsia="Times New Roman" w:hAnsi="Times" w:cs="Arial"/>
+          <w:color w:val="000000" w:themeColor="text1"/>
+        </w:rPr>
+      </w:pPr>
+      <w:r>
+        <w:rPr>
+          <w:rFonts w:ascii="Times" w:eastAsia="Times New Roman" w:hAnsi="Times" w:cs="Arial"/>
+          <w:color w:val="000000" w:themeColor="text1"/>
+        </w:rPr>
+        <w:t>The two main strengths of this analysis are that when evaluating the impacts of the regulation policy of opioid drugs in three states (FL, TX, WA), we use the pre-post comparison and the difference in difference analysis. First, to determine whether the regulation policies of opioid drugs had a positive impact on drug overdose deaths or opioid shipments, the pre-post comparison is about focusing on examining changes over time for each policy-implemented state. If the policies had no effect, after introducing the policies, the plots would depict an ongoing rise or relatively constant tendencies in opioid shipments and overdose deaths. If the policy had a positive influence, after implementing the policies, the plots would indicate a gradual decline trend in opioid shipments and drug overdose deaths. Second, a difference-in-difference analysis is used for exploring whether there were greater variations in opioid shipments or drug overdose deaths between pre- and post-policy periods in each state that had adopted the regulation policy of opioids than in other states that had not. Specifically, we compare the policy-implemented states with states which did not have related policies by choosing three control states based on similar population sizes and opioid dispense rates for each treatment state. Finally, we evaluate the impacts of regulatory policy by recalling a pre-post analysis so that comparing the tendencies of average mortality rates with related control states.</w:t>
+      </w:r>
     </w:p>
     <w:p>
       <w:pPr>
@@ -1613,70 +1883,44 @@
         <w:jc w:val="both"/>
         <w:rPr>
           <w:rFonts w:ascii="Times" w:eastAsia="Times New Roman" w:hAnsi="Times" w:cs="Arial"/>
-          <w:color w:val="000000" w:themeColor="text1"/>
-        </w:rPr>
-      </w:pPr>
-    </w:p>
-    <w:p>
-      <w:pPr>
-        <w:shd w:val="clear" w:color="auto" w:fill="FFFFFF"/>
-        <w:jc w:val="both"/>
-        <w:rPr>
-          <w:rFonts w:ascii="Times" w:eastAsia="Times New Roman" w:hAnsi="Times" w:cs="Arial"/>
-          <w:b/>
-          <w:bCs/>
-          <w:color w:val="000000" w:themeColor="text1"/>
-        </w:rPr>
-      </w:pPr>
-    </w:p>
-    <w:p>
-      <w:pPr>
-        <w:shd w:val="clear" w:color="auto" w:fill="FFFFFF"/>
-        <w:jc w:val="both"/>
-        <w:rPr>
-          <w:rFonts w:ascii="Times" w:eastAsia="Times New Roman" w:hAnsi="Times" w:cs="Arial"/>
-          <w:b/>
-          <w:bCs/>
-          <w:color w:val="000000" w:themeColor="text1"/>
-        </w:rPr>
-      </w:pPr>
-      <w:r>
-        <w:rPr>
-          <w:rFonts w:ascii="Times" w:eastAsia="Times New Roman" w:hAnsi="Times" w:cs="Arial"/>
-          <w:b/>
-          <w:bCs/>
-          <w:color w:val="000000" w:themeColor="text1"/>
+          <w:b/>
+          <w:bCs/>
+          <w:color w:val="000000" w:themeColor="text1"/>
+          <w:sz w:val="32"/>
+          <w:szCs w:val="32"/>
+        </w:rPr>
+      </w:pPr>
+      <w:r>
+        <w:rPr>
+          <w:rFonts w:ascii="Times" w:eastAsia="Times New Roman" w:hAnsi="Times" w:cs="Arial"/>
+          <w:b/>
+          <w:bCs/>
+          <w:color w:val="000000" w:themeColor="text1"/>
+          <w:sz w:val="32"/>
+          <w:szCs w:val="32"/>
         </w:rPr>
         <w:lastRenderedPageBreak/>
-        <w:t>Pros and Cons of Analysis</w:t>
-      </w:r>
-    </w:p>
-    <w:p>
-      <w:pPr>
-        <w:shd w:val="clear" w:color="auto" w:fill="FFFFFF"/>
-        <w:jc w:val="both"/>
-        <w:rPr>
-          <w:rFonts w:ascii="Times" w:eastAsia="Times New Roman" w:hAnsi="Times" w:cs="Arial"/>
-          <w:b/>
-          <w:bCs/>
-          <w:color w:val="000000" w:themeColor="text1"/>
-        </w:rPr>
-      </w:pPr>
-      <w:r>
-        <w:rPr>
-          <w:rFonts w:ascii="Times" w:eastAsia="Times New Roman" w:hAnsi="Times" w:cs="Arial"/>
-          <w:b/>
-          <w:bCs/>
-          <w:color w:val="000000" w:themeColor="text1"/>
-        </w:rPr>
         <w:t xml:space="preserve">Limitations </w:t>
       </w:r>
+    </w:p>
+    <w:p>
+      <w:pPr>
+        <w:shd w:val="clear" w:color="auto" w:fill="FFFFFF"/>
+        <w:jc w:val="both"/>
+        <w:rPr>
+          <w:rFonts w:ascii="Times" w:eastAsia="Times New Roman" w:hAnsi="Times" w:cs="Arial"/>
+          <w:b/>
+          <w:bCs/>
+          <w:color w:val="000000" w:themeColor="text1"/>
+        </w:rPr>
+      </w:pPr>
     </w:p>
     <w:p>
       <w:pPr>
         <w:autoSpaceDE w:val="0"/>
         <w:autoSpaceDN w:val="0"/>
         <w:adjustRightInd w:val="0"/>
+        <w:spacing w:line="360" w:lineRule="auto"/>
         <w:jc w:val="both"/>
         <w:rPr>
           <w:rFonts w:ascii="Times" w:hAnsi="Times" w:cs="AppleSystemUIFont"/>
@@ -1736,12 +1980,24 @@
         <w:rPr>
           <w:rFonts w:ascii="Times" w:hAnsi="Times" w:cs="AppleSystemUIFont"/>
         </w:rPr>
-        <w:t xml:space="preserve"> [4]</w:t>
+        <w:t xml:space="preserve"> [</w:t>
       </w:r>
       <w:r>
         <w:rPr>
           <w:rFonts w:ascii="Times" w:hAnsi="Times" w:cs="AppleSystemUIFont"/>
         </w:rPr>
+        <w:t>3</w:t>
+      </w:r>
+      <w:r>
+        <w:rPr>
+          <w:rFonts w:ascii="Times" w:hAnsi="Times" w:cs="AppleSystemUIFont"/>
+        </w:rPr>
+        <w:t>]</w:t>
+      </w:r>
+      <w:r>
+        <w:rPr>
+          <w:rFonts w:ascii="Times" w:hAnsi="Times" w:cs="AppleSystemUIFont"/>
+        </w:rPr>
         <w:t xml:space="preserve">. Therefore, the true population may be different from the data we used here, but we can't get the most realistic data, so these analyses may not fully reflect the real situation. Third, our control states were selected based on </w:t>
       </w:r>
       <w:r>
@@ -1803,125 +2059,185 @@
         <w:rPr>
           <w:rFonts w:ascii="Times" w:hAnsi="Times" w:cs="AppleSystemUIFont"/>
         </w:rPr>
-        <w:t xml:space="preserve"> states had implemented at least 3 of these 4 categories of policies [3]. Therefore, it will be unreasonable to put too much emphasis on specific timepoints, namely the year of 2007 (Texas), 2010 (Florida), 2011 (Washington). For the same reason, it is almost impossible to identify perfect comparison states which were not impacted by the policy of interest at all. These factors serve to complicate accurate evaluation of opioid policy effectiveness.</w:t>
-      </w:r>
-    </w:p>
-    <w:p>
-      <w:pPr>
-        <w:shd w:val="clear" w:color="auto" w:fill="FFFFFF"/>
-        <w:jc w:val="both"/>
-        <w:rPr>
-          <w:rFonts w:ascii="Times" w:eastAsia="Times New Roman" w:hAnsi="Times" w:cs="Arial"/>
-          <w:color w:val="000000" w:themeColor="text1"/>
-        </w:rPr>
-      </w:pPr>
-    </w:p>
-    <w:p>
-      <w:pPr>
-        <w:shd w:val="clear" w:color="auto" w:fill="FFFFFF"/>
-        <w:jc w:val="both"/>
-        <w:rPr>
-          <w:rFonts w:ascii="Times" w:eastAsia="Times New Roman" w:hAnsi="Times" w:cs="Arial"/>
-          <w:b/>
-          <w:bCs/>
-          <w:color w:val="000000" w:themeColor="text1"/>
-        </w:rPr>
-      </w:pPr>
-      <w:r>
-        <w:rPr>
-          <w:rFonts w:ascii="Times" w:hAnsi="Times" w:cs="Arial"/>
-          <w:b/>
-          <w:bCs/>
-          <w:color w:val="1D1C1D"/>
-        </w:rPr>
-        <w:t>Strengths</w:t>
-      </w:r>
-    </w:p>
-    <w:p>
-      <w:pPr>
-        <w:shd w:val="clear" w:color="auto" w:fill="FFFFFF"/>
-        <w:jc w:val="both"/>
-        <w:rPr>
-          <w:rFonts w:ascii="Times" w:eastAsia="Times New Roman" w:hAnsi="Times" w:cs="Arial"/>
-          <w:color w:val="000000" w:themeColor="text1"/>
-        </w:rPr>
-      </w:pPr>
-      <w:r>
-        <w:rPr>
-          <w:rFonts w:ascii="Times" w:eastAsia="Times New Roman" w:hAnsi="Times" w:cs="Arial"/>
-          <w:color w:val="000000" w:themeColor="text1"/>
-        </w:rPr>
-        <w:t>The two main strengths of this analysis are that when evaluating the impacts of the regulation policy of opioid drugs in three states (FL, TX, WA), we use the pre-post comparison and the difference in difference analysis. First, to determine whether the regulation policies of opioid drugs had a positive impact on drug overdose deaths or opioid shipments, the pre-post comparison is about focusing on examining changes over time for each policy-implemented state. If the policies had no effect, after introducing the policies, the plots would depict an ongoing rise or relatively constant tendencies in opioid shipments and overdose deaths. If the policy had a positive influence, after implementing the policies, the plots would indicate a gradual decline trend in opioid shipments and drug overdose deaths. Second, a difference-in-difference analysis is used for exploring whether there were greater variations in opioid shipments or drug overdose deaths between pre- and post-policy periods in each state that had adopted the regulation policy of opioids than in other states that had not. Specifically, we compare the policy-implemented states with states which did not have related policies by choosing three control states based on similar population sizes and opioid dispense rates for each treatment state. Finally, we evaluate the impacts of regulatory policy by recalling a pre-post analysis so that comparing the tendencies of average mortality rates with related control states.</w:t>
-      </w:r>
-    </w:p>
-    <w:p>
-      <w:pPr>
-        <w:shd w:val="clear" w:color="auto" w:fill="FFFFFF"/>
-        <w:jc w:val="both"/>
-        <w:rPr>
-          <w:rFonts w:ascii="Times" w:eastAsia="Times New Roman" w:hAnsi="Times" w:cs="Arial"/>
-          <w:color w:val="000000" w:themeColor="text1"/>
-        </w:rPr>
-      </w:pPr>
-    </w:p>
-    <w:p>
-      <w:pPr>
-        <w:shd w:val="clear" w:color="auto" w:fill="FFFFFF"/>
-        <w:jc w:val="both"/>
-        <w:rPr>
-          <w:rFonts w:ascii="Times" w:eastAsia="Times New Roman" w:hAnsi="Times" w:cs="Arial"/>
-          <w:color w:val="000000" w:themeColor="text1"/>
-        </w:rPr>
-      </w:pPr>
-    </w:p>
-    <w:p>
-      <w:pPr>
-        <w:shd w:val="clear" w:color="auto" w:fill="FFFFFF"/>
-        <w:jc w:val="both"/>
-        <w:rPr>
-          <w:rFonts w:ascii="Times" w:eastAsia="Times New Roman" w:hAnsi="Times" w:cs="Arial"/>
-          <w:b/>
-          <w:bCs/>
-          <w:color w:val="000000" w:themeColor="text1"/>
-        </w:rPr>
-      </w:pPr>
-      <w:r>
-        <w:rPr>
-          <w:rFonts w:ascii="Times" w:eastAsia="Times New Roman" w:hAnsi="Times" w:cs="Arial"/>
-          <w:b/>
-          <w:bCs/>
-          <w:color w:val="000000" w:themeColor="text1"/>
-        </w:rPr>
-        <w:t xml:space="preserve">Conclusion </w:t>
-      </w:r>
-    </w:p>
-    <w:p>
-      <w:pPr>
-        <w:shd w:val="clear" w:color="auto" w:fill="FFFFFF"/>
-        <w:jc w:val="both"/>
-        <w:rPr>
-          <w:rFonts w:ascii="Times" w:eastAsia="Times New Roman" w:hAnsi="Times" w:cs="Arial"/>
-          <w:color w:val="000000" w:themeColor="text1"/>
-        </w:rPr>
-      </w:pPr>
-    </w:p>
-    <w:p>
-      <w:pPr>
-        <w:shd w:val="clear" w:color="auto" w:fill="FFFFFF"/>
-        <w:jc w:val="both"/>
-        <w:rPr>
-          <w:rFonts w:ascii="Times" w:eastAsia="Times New Roman" w:hAnsi="Times" w:cs="Arial"/>
-          <w:b/>
-          <w:bCs/>
-          <w:color w:val="000000" w:themeColor="text1"/>
-        </w:rPr>
-      </w:pPr>
-      <w:r>
-        <w:rPr>
-          <w:rFonts w:ascii="Times" w:eastAsia="Times New Roman" w:hAnsi="Times" w:cs="Arial"/>
-          <w:b/>
-          <w:bCs/>
-          <w:color w:val="000000" w:themeColor="text1"/>
+        <w:t xml:space="preserve"> states had implemented at least 3 of these 4 categories of policies [</w:t>
+      </w:r>
+      <w:r>
+        <w:rPr>
+          <w:rFonts w:ascii="Times" w:hAnsi="Times" w:cs="AppleSystemUIFont"/>
+        </w:rPr>
+        <w:t>4</w:t>
+      </w:r>
+      <w:r>
+        <w:rPr>
+          <w:rFonts w:ascii="Times" w:hAnsi="Times" w:cs="AppleSystemUIFont"/>
+        </w:rPr>
+        <w:t>]. Therefore, it will be unreasonable to put too much emphasis on specific timepoints, namely the year of 2007 (Texas), 2010 (Florida), 2011 (Washington). For the same reason, it is almost impossible to identify perfect comparison states which were not impacted by the policy of interest at all. These factors serve to complicate accurate evaluation of opioid policy effectiveness.</w:t>
+      </w:r>
+    </w:p>
+    <w:p>
+      <w:pPr>
+        <w:shd w:val="clear" w:color="auto" w:fill="FFFFFF"/>
+        <w:jc w:val="both"/>
+        <w:rPr>
+          <w:rFonts w:ascii="Times" w:eastAsia="Times New Roman" w:hAnsi="Times" w:cs="Arial"/>
+          <w:color w:val="000000" w:themeColor="text1"/>
+        </w:rPr>
+      </w:pPr>
+    </w:p>
+    <w:p>
+      <w:pPr>
+        <w:shd w:val="clear" w:color="auto" w:fill="FFFFFF"/>
+        <w:jc w:val="both"/>
+        <w:rPr>
+          <w:rFonts w:ascii="Times" w:eastAsia="Times New Roman" w:hAnsi="Times" w:cs="Arial"/>
+          <w:color w:val="000000" w:themeColor="text1"/>
+        </w:rPr>
+      </w:pPr>
+    </w:p>
+    <w:p>
+      <w:pPr>
+        <w:shd w:val="clear" w:color="auto" w:fill="FFFFFF"/>
+        <w:jc w:val="both"/>
+        <w:rPr>
+          <w:rFonts w:ascii="Times" w:eastAsia="Times New Roman" w:hAnsi="Times" w:cs="Arial"/>
+          <w:color w:val="000000" w:themeColor="text1"/>
+        </w:rPr>
+      </w:pPr>
+    </w:p>
+    <w:p>
+      <w:pPr>
+        <w:shd w:val="clear" w:color="auto" w:fill="FFFFFF"/>
+        <w:jc w:val="both"/>
+        <w:rPr>
+          <w:rFonts w:ascii="Times" w:eastAsia="Times New Roman" w:hAnsi="Times" w:cs="Arial"/>
+          <w:b/>
+          <w:bCs/>
+          <w:color w:val="FF0000"/>
+          <w:sz w:val="32"/>
+          <w:szCs w:val="32"/>
+        </w:rPr>
+      </w:pPr>
+      <w:r>
+        <w:rPr>
+          <w:rFonts w:ascii="Times" w:eastAsia="Times New Roman" w:hAnsi="Times" w:cs="Arial"/>
+          <w:b/>
+          <w:bCs/>
+          <w:color w:val="FF0000"/>
+          <w:sz w:val="32"/>
+          <w:szCs w:val="32"/>
+        </w:rPr>
+        <w:t>Conclusion</w:t>
+      </w:r>
+      <w:r>
+        <w:rPr>
+          <w:rFonts w:ascii="Times" w:eastAsia="Times New Roman" w:hAnsi="Times" w:cs="Arial"/>
+          <w:b/>
+          <w:bCs/>
+          <w:color w:val="FF0000"/>
+          <w:sz w:val="32"/>
+          <w:szCs w:val="32"/>
+        </w:rPr>
+        <w:t xml:space="preserve"> (to be added)</w:t>
+      </w:r>
+    </w:p>
+    <w:p>
+      <w:pPr>
+        <w:shd w:val="clear" w:color="auto" w:fill="FFFFFF"/>
+        <w:jc w:val="both"/>
+        <w:rPr>
+          <w:rFonts w:ascii="Times" w:eastAsia="Times New Roman" w:hAnsi="Times" w:cs="Arial"/>
+          <w:b/>
+          <w:bCs/>
+          <w:color w:val="000000" w:themeColor="text1"/>
+          <w:sz w:val="32"/>
+          <w:szCs w:val="32"/>
+        </w:rPr>
+      </w:pPr>
+    </w:p>
+    <w:p>
+      <w:pPr>
+        <w:shd w:val="clear" w:color="auto" w:fill="FFFFFF"/>
+        <w:jc w:val="both"/>
+        <w:rPr>
+          <w:rFonts w:ascii="Times" w:eastAsia="Times New Roman" w:hAnsi="Times" w:cs="Arial"/>
+          <w:b/>
+          <w:bCs/>
+          <w:color w:val="000000" w:themeColor="text1"/>
+          <w:sz w:val="32"/>
+          <w:szCs w:val="32"/>
+        </w:rPr>
+      </w:pPr>
+    </w:p>
+    <w:p>
+      <w:pPr>
+        <w:shd w:val="clear" w:color="auto" w:fill="FFFFFF"/>
+        <w:jc w:val="both"/>
+        <w:rPr>
+          <w:rFonts w:ascii="Times" w:eastAsia="Times New Roman" w:hAnsi="Times" w:cs="Arial"/>
+          <w:b/>
+          <w:bCs/>
+          <w:color w:val="000000" w:themeColor="text1"/>
+          <w:sz w:val="32"/>
+          <w:szCs w:val="32"/>
+        </w:rPr>
+      </w:pPr>
+    </w:p>
+    <w:p>
+      <w:pPr>
+        <w:shd w:val="clear" w:color="auto" w:fill="FFFFFF"/>
+        <w:jc w:val="both"/>
+        <w:rPr>
+          <w:rFonts w:ascii="Times" w:eastAsia="Times New Roman" w:hAnsi="Times" w:cs="Arial"/>
+          <w:b/>
+          <w:bCs/>
+          <w:color w:val="000000" w:themeColor="text1"/>
+          <w:sz w:val="32"/>
+          <w:szCs w:val="32"/>
+        </w:rPr>
+      </w:pPr>
+      <w:r>
+        <w:rPr>
+          <w:rFonts w:ascii="Times" w:eastAsia="Times New Roman" w:hAnsi="Times" w:cs="Arial"/>
+          <w:b/>
+          <w:bCs/>
+          <w:color w:val="000000" w:themeColor="text1"/>
+          <w:sz w:val="32"/>
+          <w:szCs w:val="32"/>
+        </w:rPr>
+        <w:t xml:space="preserve"> </w:t>
+      </w:r>
+    </w:p>
+    <w:p>
+      <w:pPr>
+        <w:shd w:val="clear" w:color="auto" w:fill="FFFFFF"/>
+        <w:jc w:val="both"/>
+        <w:rPr>
+          <w:rFonts w:ascii="Times" w:eastAsia="Times New Roman" w:hAnsi="Times" w:cs="Arial"/>
+          <w:color w:val="000000" w:themeColor="text1"/>
+        </w:rPr>
+      </w:pPr>
+    </w:p>
+    <w:p>
+      <w:pPr>
+        <w:shd w:val="clear" w:color="auto" w:fill="FFFFFF"/>
+        <w:jc w:val="both"/>
+        <w:rPr>
+          <w:rFonts w:ascii="Times" w:eastAsia="Times New Roman" w:hAnsi="Times" w:cs="Arial"/>
+          <w:b/>
+          <w:bCs/>
+          <w:color w:val="000000" w:themeColor="text1"/>
+          <w:sz w:val="32"/>
+          <w:szCs w:val="32"/>
+        </w:rPr>
+      </w:pPr>
+      <w:r>
+        <w:rPr>
+          <w:rFonts w:ascii="Times" w:eastAsia="Times New Roman" w:hAnsi="Times" w:cs="Arial"/>
+          <w:b/>
+          <w:bCs/>
+          <w:color w:val="000000" w:themeColor="text1"/>
+          <w:sz w:val="32"/>
+          <w:szCs w:val="32"/>
         </w:rPr>
         <w:lastRenderedPageBreak/>
         <w:t>References</w:t>
@@ -1930,6 +2246,21 @@
     <w:p>
       <w:pPr>
         <w:shd w:val="clear" w:color="auto" w:fill="FFFFFF"/>
+        <w:jc w:val="both"/>
+        <w:rPr>
+          <w:rFonts w:ascii="Times" w:eastAsia="Times New Roman" w:hAnsi="Times" w:cs="Arial"/>
+          <w:b/>
+          <w:bCs/>
+          <w:color w:val="000000" w:themeColor="text1"/>
+          <w:sz w:val="32"/>
+          <w:szCs w:val="32"/>
+        </w:rPr>
+      </w:pPr>
+    </w:p>
+    <w:p>
+      <w:pPr>
+        <w:shd w:val="clear" w:color="auto" w:fill="FFFFFF"/>
+        <w:spacing w:line="360" w:lineRule="auto"/>
         <w:rPr>
           <w:rFonts w:ascii="Times" w:eastAsia="Times New Roman" w:hAnsi="Times" w:cs="Arial"/>
           <w:color w:val="000000" w:themeColor="text1"/>
@@ -1946,17 +2277,25 @@
     <w:p>
       <w:pPr>
         <w:shd w:val="clear" w:color="auto" w:fill="FFFFFF"/>
-        <w:rPr>
-          <w:rFonts w:ascii="Times" w:eastAsia="Times New Roman" w:hAnsi="Times" w:cs="Arial"/>
-          <w:color w:val="000000" w:themeColor="text1"/>
-        </w:rPr>
-      </w:pPr>
-      <w:r>
-        <w:rPr>
-          <w:rFonts w:ascii="Times" w:eastAsia="Times New Roman" w:hAnsi="Times" w:cs="Arial"/>
-          <w:color w:val="000000" w:themeColor="text1"/>
-        </w:rPr>
-        <w:t xml:space="preserve">[2] </w:t>
+        <w:spacing w:line="360" w:lineRule="auto"/>
+        <w:rPr>
+          <w:rFonts w:ascii="Times" w:eastAsia="Times New Roman" w:hAnsi="Times" w:cs="Arial"/>
+          <w:color w:val="000000" w:themeColor="text1"/>
+        </w:rPr>
+      </w:pPr>
+      <w:r>
+        <w:rPr>
+          <w:rFonts w:ascii="Times" w:eastAsia="Times New Roman" w:hAnsi="Times" w:cs="Arial"/>
+          <w:color w:val="000000" w:themeColor="text1"/>
+        </w:rPr>
+        <w:t>[2] C.D.</w:t>
+      </w:r>
+      <w:r>
+        <w:rPr>
+          <w:rFonts w:ascii="Times" w:eastAsia="Times New Roman" w:hAnsi="Times" w:cs="Arial"/>
+          <w:color w:val="000000" w:themeColor="text1"/>
+        </w:rPr>
+        <w:t xml:space="preserve"> </w:t>
       </w:r>
       <w:proofErr w:type="spellStart"/>
       <w:r>
@@ -1964,15 +2303,38 @@
           <w:rFonts w:ascii="Times" w:eastAsia="Times New Roman" w:hAnsi="Times" w:cs="Arial"/>
           <w:color w:val="000000" w:themeColor="text1"/>
         </w:rPr>
-        <w:t>C.</w:t>
-      </w:r>
+        <w:t>Soelberg</w:t>
+      </w:r>
+      <w:proofErr w:type="spellEnd"/>
+      <w:r>
+        <w:rPr>
+          <w:rFonts w:ascii="Times" w:eastAsia="Times New Roman" w:hAnsi="Times" w:cs="Arial"/>
+          <w:color w:val="000000" w:themeColor="text1"/>
+        </w:rPr>
+        <w:t>, R.E.</w:t>
+      </w:r>
+      <w:r>
+        <w:rPr>
+          <w:rFonts w:ascii="Times" w:eastAsia="Times New Roman" w:hAnsi="Times" w:cs="Arial"/>
+          <w:color w:val="000000" w:themeColor="text1"/>
+        </w:rPr>
+        <w:t xml:space="preserve"> </w:t>
+      </w:r>
+      <w:r>
+        <w:rPr>
+          <w:rFonts w:ascii="Times" w:eastAsia="Times New Roman" w:hAnsi="Times" w:cs="Arial"/>
+          <w:color w:val="000000" w:themeColor="text1"/>
+        </w:rPr>
+        <w:t xml:space="preserve">Brown, </w:t>
+      </w:r>
+      <w:proofErr w:type="spellStart"/>
       <w:proofErr w:type="gramStart"/>
       <w:r>
         <w:rPr>
           <w:rFonts w:ascii="Times" w:eastAsia="Times New Roman" w:hAnsi="Times" w:cs="Arial"/>
           <w:color w:val="000000" w:themeColor="text1"/>
         </w:rPr>
-        <w:t>D.Soelberg</w:t>
+        <w:t>D.Du</w:t>
       </w:r>
       <w:proofErr w:type="spellEnd"/>
       <w:proofErr w:type="gramEnd"/>
@@ -1981,7 +2343,7 @@
           <w:rFonts w:ascii="Times" w:eastAsia="Times New Roman" w:hAnsi="Times" w:cs="Arial"/>
           <w:color w:val="000000" w:themeColor="text1"/>
         </w:rPr>
-        <w:t xml:space="preserve">, </w:t>
+        <w:t xml:space="preserve"> </w:t>
       </w:r>
       <w:proofErr w:type="spellStart"/>
       <w:r>
@@ -1989,7 +2351,7 @@
           <w:rFonts w:ascii="Times" w:eastAsia="Times New Roman" w:hAnsi="Times" w:cs="Arial"/>
           <w:color w:val="000000" w:themeColor="text1"/>
         </w:rPr>
-        <w:t>R.E.Brown</w:t>
+        <w:t>Vivier</w:t>
       </w:r>
       <w:proofErr w:type="spellEnd"/>
       <w:r>
@@ -1997,17 +2359,8 @@
           <w:rFonts w:ascii="Times" w:eastAsia="Times New Roman" w:hAnsi="Times" w:cs="Arial"/>
           <w:color w:val="000000" w:themeColor="text1"/>
         </w:rPr>
-        <w:t xml:space="preserve">, </w:t>
-      </w:r>
-      <w:proofErr w:type="spellStart"/>
-      <w:r>
-        <w:rPr>
-          <w:rFonts w:ascii="Times" w:eastAsia="Times New Roman" w:hAnsi="Times" w:cs="Arial"/>
-          <w:color w:val="000000" w:themeColor="text1"/>
-        </w:rPr>
-        <w:t>D.Du</w:t>
-      </w:r>
-      <w:proofErr w:type="spellEnd"/>
+        <w:t>, J.E.</w:t>
+      </w:r>
       <w:r>
         <w:rPr>
           <w:rFonts w:ascii="Times" w:eastAsia="Times New Roman" w:hAnsi="Times" w:cs="Arial"/>
@@ -2015,85 +2368,12 @@
         </w:rPr>
         <w:t xml:space="preserve"> </w:t>
       </w:r>
-      <w:proofErr w:type="spellStart"/>
-      <w:r>
-        <w:rPr>
-          <w:rFonts w:ascii="Times" w:eastAsia="Times New Roman" w:hAnsi="Times" w:cs="Arial"/>
-          <w:color w:val="000000" w:themeColor="text1"/>
-        </w:rPr>
-        <w:t>Vivier</w:t>
-      </w:r>
-      <w:proofErr w:type="spellEnd"/>
-      <w:r>
-        <w:rPr>
-          <w:rFonts w:ascii="Times" w:eastAsia="Times New Roman" w:hAnsi="Times" w:cs="Arial"/>
-          <w:color w:val="000000" w:themeColor="text1"/>
-        </w:rPr>
-        <w:t xml:space="preserve">, </w:t>
-      </w:r>
-      <w:proofErr w:type="spellStart"/>
-      <w:r>
-        <w:rPr>
-          <w:rFonts w:ascii="Times" w:eastAsia="Times New Roman" w:hAnsi="Times" w:cs="Arial"/>
-          <w:color w:val="000000" w:themeColor="text1"/>
-        </w:rPr>
-        <w:t>J.E.Meyer</w:t>
-      </w:r>
-      <w:proofErr w:type="spellEnd"/>
-      <w:r>
-        <w:rPr>
-          <w:rFonts w:ascii="Times" w:eastAsia="Times New Roman" w:hAnsi="Times" w:cs="Arial"/>
-          <w:color w:val="000000" w:themeColor="text1"/>
-        </w:rPr>
-        <w:t xml:space="preserve">, and </w:t>
-      </w:r>
-      <w:proofErr w:type="spellStart"/>
-      <w:r>
-        <w:rPr>
-          <w:rFonts w:ascii="Times" w:eastAsia="Times New Roman" w:hAnsi="Times" w:cs="Arial"/>
-          <w:color w:val="000000" w:themeColor="text1"/>
-        </w:rPr>
-        <w:t>B.K.Ramachandran</w:t>
-      </w:r>
-      <w:proofErr w:type="spellEnd"/>
-      <w:r>
-        <w:rPr>
-          <w:rFonts w:ascii="Times" w:eastAsia="Times New Roman" w:hAnsi="Times" w:cs="Arial"/>
-          <w:color w:val="000000" w:themeColor="text1"/>
-        </w:rPr>
-        <w:t>, "The us opioid crisis - current federal and state legal issues," Anesthesia and Analgesia, vol.125, no.5, p.1675-1681, 2017.</w:t>
-      </w:r>
-    </w:p>
-    <w:p>
-      <w:pPr>
-        <w:shd w:val="clear" w:color="auto" w:fill="FFFFFF"/>
-        <w:rPr>
-          <w:rFonts w:ascii="Times" w:eastAsia="Times New Roman" w:hAnsi="Times" w:cs="Arial"/>
-          <w:color w:val="000000" w:themeColor="text1"/>
-        </w:rPr>
-      </w:pPr>
-      <w:r>
-        <w:rPr>
-          <w:rFonts w:ascii="Times" w:eastAsia="Times New Roman" w:hAnsi="Times" w:cs="Arial"/>
-          <w:color w:val="000000" w:themeColor="text1"/>
-        </w:rPr>
-        <w:t>[3] Griffin, B.A., Schuler, M.S., Pane, J. et al. Methodological considerations for estimating policy effects in the context of co-occurring policies. Health Serv Outcomes Res Method (2022).</w:t>
-      </w:r>
-    </w:p>
-    <w:p>
-      <w:pPr>
-        <w:shd w:val="clear" w:color="auto" w:fill="FFFFFF"/>
-        <w:rPr>
-          <w:rFonts w:ascii="Times" w:eastAsia="Times New Roman" w:hAnsi="Times" w:cs="Arial"/>
-          <w:color w:val="000000" w:themeColor="text1"/>
-        </w:rPr>
-      </w:pPr>
-      <w:r>
-        <w:rPr>
-          <w:rFonts w:ascii="Times" w:eastAsia="Times New Roman" w:hAnsi="Times" w:cs="Arial"/>
-          <w:color w:val="000000" w:themeColor="text1"/>
-        </w:rPr>
-        <w:t>[4] "Demerits of a Census Investigation (2022)." [Online]. Available:</w:t>
+      <w:r>
+        <w:rPr>
+          <w:rFonts w:ascii="Times" w:eastAsia="Times New Roman" w:hAnsi="Times" w:cs="Arial"/>
+          <w:color w:val="000000" w:themeColor="text1"/>
+        </w:rPr>
+        <w:t>Meyer, and B.K.</w:t>
       </w:r>
       <w:r>
         <w:rPr>
@@ -2107,12 +2387,101 @@
           <w:rFonts w:ascii="Times" w:eastAsia="Times New Roman" w:hAnsi="Times" w:cs="Arial"/>
           <w:color w:val="000000" w:themeColor="text1"/>
         </w:rPr>
-        <w:t>https://www.toppr.com/guides/business-economics-cs/descriptive-statistics/census/#Demerits_of_a_Census_Investigation</w:t>
-      </w:r>
-    </w:p>
-    <w:p>
-      <w:pPr>
-        <w:shd w:val="clear" w:color="auto" w:fill="FFFFFF"/>
+        <w:t>Ramachandran, "The us opioid crisis - current federal and state legal issues," Anesthesia and Analgesia, vol.125, no.5, p.1675-1681, 2017.</w:t>
+      </w:r>
+    </w:p>
+    <w:p>
+      <w:pPr>
+        <w:shd w:val="clear" w:color="auto" w:fill="FFFFFF"/>
+        <w:spacing w:line="360" w:lineRule="auto"/>
+        <w:rPr>
+          <w:rFonts w:ascii="Times" w:eastAsia="Times New Roman" w:hAnsi="Times" w:cs="Arial"/>
+          <w:color w:val="000000" w:themeColor="text1"/>
+        </w:rPr>
+      </w:pPr>
+      <w:r>
+        <w:rPr>
+          <w:rFonts w:ascii="Times" w:eastAsia="Times New Roman" w:hAnsi="Times" w:cs="Arial"/>
+          <w:color w:val="000000" w:themeColor="text1"/>
+        </w:rPr>
+        <w:t>[</w:t>
+      </w:r>
+      <w:r>
+        <w:rPr>
+          <w:rFonts w:ascii="Times" w:eastAsia="Times New Roman" w:hAnsi="Times" w:cs="Arial"/>
+          <w:color w:val="000000" w:themeColor="text1"/>
+        </w:rPr>
+        <w:t>3</w:t>
+      </w:r>
+      <w:r>
+        <w:rPr>
+          <w:rFonts w:ascii="Times" w:eastAsia="Times New Roman" w:hAnsi="Times" w:cs="Arial"/>
+          <w:color w:val="000000" w:themeColor="text1"/>
+        </w:rPr>
+        <w:t>] "Demerits of a Census Investigation (2022)." [Online]. Available:</w:t>
+      </w:r>
+      <w:r>
+        <w:rPr>
+          <w:rFonts w:ascii="Times" w:eastAsia="Times New Roman" w:hAnsi="Times" w:cs="Arial"/>
+          <w:color w:val="000000" w:themeColor="text1"/>
+        </w:rPr>
+        <w:t xml:space="preserve"> </w:t>
+      </w:r>
+      <w:hyperlink r:id="rId14" w:history="1">
+        <w:r>
+          <w:rPr>
+            <w:rStyle w:val="Hyperlink"/>
+            <w:rFonts w:ascii="Times" w:eastAsia="Times New Roman" w:hAnsi="Times" w:cs="Arial"/>
+          </w:rPr>
+          <w:t>https://www.toppr.com/guides/business-economics-cs/descriptive-statistics/census/#Demerits_of_a_Census_Investigation</w:t>
+        </w:r>
+      </w:hyperlink>
+    </w:p>
+    <w:p>
+      <w:pPr>
+        <w:shd w:val="clear" w:color="auto" w:fill="FFFFFF"/>
+        <w:spacing w:line="360" w:lineRule="auto"/>
+        <w:rPr>
+          <w:rFonts w:ascii="Times" w:eastAsia="Times New Roman" w:hAnsi="Times" w:cs="Arial"/>
+          <w:color w:val="000000" w:themeColor="text1"/>
+        </w:rPr>
+      </w:pPr>
+      <w:r>
+        <w:rPr>
+          <w:rFonts w:ascii="Times" w:eastAsia="Times New Roman" w:hAnsi="Times" w:cs="Arial"/>
+          <w:color w:val="000000" w:themeColor="text1"/>
+        </w:rPr>
+        <w:t>[</w:t>
+      </w:r>
+      <w:r>
+        <w:rPr>
+          <w:rFonts w:ascii="Times" w:eastAsia="Times New Roman" w:hAnsi="Times" w:cs="Arial"/>
+          <w:color w:val="000000" w:themeColor="text1"/>
+        </w:rPr>
+        <w:t>4</w:t>
+      </w:r>
+      <w:r>
+        <w:rPr>
+          <w:rFonts w:ascii="Times" w:eastAsia="Times New Roman" w:hAnsi="Times" w:cs="Arial"/>
+          <w:color w:val="000000" w:themeColor="text1"/>
+        </w:rPr>
+        <w:t>] Griffin, B.A., Schuler, M.S., Pane, J. et al. Methodological considerations for estimating policy effects in the context of co-occurring policies. Health Serv Outcomes Res Method (2022).</w:t>
+      </w:r>
+    </w:p>
+    <w:p>
+      <w:pPr>
+        <w:shd w:val="clear" w:color="auto" w:fill="FFFFFF"/>
+        <w:spacing w:line="360" w:lineRule="auto"/>
+        <w:rPr>
+          <w:rFonts w:ascii="Times" w:eastAsia="Times New Roman" w:hAnsi="Times" w:cs="Arial"/>
+          <w:color w:val="000000" w:themeColor="text1"/>
+        </w:rPr>
+      </w:pPr>
+    </w:p>
+    <w:p>
+      <w:pPr>
+        <w:shd w:val="clear" w:color="auto" w:fill="FFFFFF"/>
+        <w:spacing w:line="360" w:lineRule="auto"/>
         <w:jc w:val="both"/>
         <w:rPr>
           <w:rFonts w:ascii="Times" w:eastAsia="Times New Roman" w:hAnsi="Times" w:cs="Arial"/>
@@ -2121,6 +2490,8 @@
       </w:pPr>
     </w:p>
     <w:sectPr>
+      <w:footerReference w:type="even" r:id="rId15"/>
+      <w:footerReference w:type="default" r:id="rId16"/>
       <w:pgSz w:w="12240" w:h="15840"/>
       <w:pgMar w:top="1440" w:right="1440" w:bottom="1440" w:left="1440" w:header="720" w:footer="720" w:gutter="0"/>
       <w:cols w:space="720"/>
@@ -2130,9 +2501,251 @@
 </w:document>
 </file>
 
+<file path=word/endnotes.xml><?xml version="1.0" encoding="utf-8"?>
+<w:endnotes xmlns:wpc="http://schemas.microsoft.com/office/word/2010/wordprocessingCanvas" xmlns:cx="http://schemas.microsoft.com/office/drawing/2014/chartex" xmlns:cx1="http://schemas.microsoft.com/office/drawing/2015/9/8/chartex" xmlns:cx2="http://schemas.microsoft.com/office/drawing/2015/10/21/chartex" xmlns:cx3="http://schemas.microsoft.com/office/drawing/2016/5/9/chartex" xmlns:cx4="http://schemas.microsoft.com/office/drawing/2016/5/10/chartex" xmlns:cx5="http://schemas.microsoft.com/office/drawing/2016/5/11/chartex" xmlns:cx6="http://schemas.microsoft.com/office/drawing/2016/5/12/chartex" xmlns:cx7="http://schemas.microsoft.com/office/drawing/2016/5/13/chartex" xmlns:cx8="http://schemas.microsoft.com/office/drawing/2016/5/14/chartex" xmlns:mc="http://schemas.openxmlformats.org/markup-compatibility/2006" xmlns:aink="http://schemas.microsoft.com/office/drawing/2016/ink" xmlns:am3d="http://schemas.microsoft.com/office/drawing/2017/model3d" xmlns:o="urn:schemas-microsoft-com:office:office" xmlns:oel="http://schemas.microsoft.com/office/2019/extlst" xmlns:r="http://schemas.openxmlformats.org/officeDocument/2006/relationships" xmlns:m="http://schemas.openxmlformats.org/officeDocument/2006/math" xmlns:v="urn:schemas-microsoft-com:vml" xmlns:wp14="http://schemas.microsoft.com/office/word/2010/wordprocessingDrawing" xmlns:wp="http://schemas.openxmlformats.org/drawingml/2006/wordprocessingDrawing" xmlns:w10="urn:schemas-microsoft-com:office:word" xmlns:w="http://schemas.openxmlformats.org/wordprocessingml/2006/main" xmlns:w14="http://schemas.microsoft.com/office/word/2010/wordml" xmlns:w15="http://schemas.microsoft.com/office/word/2012/wordml" xmlns:w16cex="http://schemas.microsoft.com/office/word/2018/wordml/cex" xmlns:w16cid="http://schemas.microsoft.com/office/word/2016/wordml/cid" xmlns:w16="http://schemas.microsoft.com/office/word/2018/wordml" xmlns:w16sdtdh="http://schemas.microsoft.com/office/word/2020/wordml/sdtdatahash" xmlns:w16se="http://schemas.microsoft.com/office/word/2015/wordml/symex" xmlns:wpg="http://schemas.microsoft.com/office/word/2010/wordprocessingGroup" xmlns:wpi="http://schemas.microsoft.com/office/word/2010/wordprocessingInk" xmlns:wne="http://schemas.microsoft.com/office/word/2006/wordml" xmlns:wps="http://schemas.microsoft.com/office/word/2010/wordprocessingShape" mc:Ignorable="w14 w15 w16se w16cid w16 w16cex w16sdtdh wp14">
+  <w:endnote w:type="separator" w:id="-1">
+    <w:p>
+      <w:r>
+        <w:separator/>
+      </w:r>
+    </w:p>
+  </w:endnote>
+  <w:endnote w:type="continuationSeparator" w:id="0">
+    <w:p>
+      <w:r>
+        <w:continuationSeparator/>
+      </w:r>
+    </w:p>
+  </w:endnote>
+</w:endnotes>
+</file>
+
+<file path=word/footer1.xml><?xml version="1.0" encoding="utf-8"?>
+<w:ftr xmlns:wpc="http://schemas.microsoft.com/office/word/2010/wordprocessingCanvas" xmlns:cx="http://schemas.microsoft.com/office/drawing/2014/chartex" xmlns:cx1="http://schemas.microsoft.com/office/drawing/2015/9/8/chartex" xmlns:cx2="http://schemas.microsoft.com/office/drawing/2015/10/21/chartex" xmlns:cx3="http://schemas.microsoft.com/office/drawing/2016/5/9/chartex" xmlns:cx4="http://schemas.microsoft.com/office/drawing/2016/5/10/chartex" xmlns:cx5="http://schemas.microsoft.com/office/drawing/2016/5/11/chartex" xmlns:cx6="http://schemas.microsoft.com/office/drawing/2016/5/12/chartex" xmlns:cx7="http://schemas.microsoft.com/office/drawing/2016/5/13/chartex" xmlns:cx8="http://schemas.microsoft.com/office/drawing/2016/5/14/chartex" xmlns:mc="http://schemas.openxmlformats.org/markup-compatibility/2006" xmlns:aink="http://schemas.microsoft.com/office/drawing/2016/ink" xmlns:am3d="http://schemas.microsoft.com/office/drawing/2017/model3d" xmlns:o="urn:schemas-microsoft-com:office:office" xmlns:oel="http://schemas.microsoft.com/office/2019/extlst" xmlns:r="http://schemas.openxmlformats.org/officeDocument/2006/relationships" xmlns:m="http://schemas.openxmlformats.org/officeDocument/2006/math" xmlns:v="urn:schemas-microsoft-com:vml" xmlns:wp14="http://schemas.microsoft.com/office/word/2010/wordprocessingDrawing" xmlns:wp="http://schemas.openxmlformats.org/drawingml/2006/wordprocessingDrawing" xmlns:w10="urn:schemas-microsoft-com:office:word" xmlns:w="http://schemas.openxmlformats.org/wordprocessingml/2006/main" xmlns:w14="http://schemas.microsoft.com/office/word/2010/wordml" xmlns:w15="http://schemas.microsoft.com/office/word/2012/wordml" xmlns:w16cex="http://schemas.microsoft.com/office/word/2018/wordml/cex" xmlns:w16cid="http://schemas.microsoft.com/office/word/2016/wordml/cid" xmlns:w16="http://schemas.microsoft.com/office/word/2018/wordml" xmlns:w16sdtdh="http://schemas.microsoft.com/office/word/2020/wordml/sdtdatahash" xmlns:w16se="http://schemas.microsoft.com/office/word/2015/wordml/symex" xmlns:wpg="http://schemas.microsoft.com/office/word/2010/wordprocessingGroup" xmlns:wpi="http://schemas.microsoft.com/office/word/2010/wordprocessingInk" xmlns:wne="http://schemas.microsoft.com/office/word/2006/wordml" xmlns:wps="http://schemas.microsoft.com/office/word/2010/wordprocessingShape" mc:Ignorable="w14 w15 w16se w16cid w16 w16cex w16sdtdh wp14">
+  <w:sdt>
+    <w:sdtPr>
+      <w:rPr>
+        <w:rStyle w:val="PageNumber"/>
+      </w:rPr>
+      <w:id w:val="366651504"/>
+      <w:docPartObj>
+        <w:docPartGallery w:val="Page Numbers (Bottom of Page)"/>
+        <w:docPartUnique/>
+      </w:docPartObj>
+    </w:sdtPr>
+    <w:sdtContent>
+      <w:p>
+        <w:pPr>
+          <w:pStyle w:val="Footer"/>
+          <w:framePr w:wrap="none" w:vAnchor="text" w:hAnchor="margin" w:xAlign="center" w:y="1"/>
+          <w:rPr>
+            <w:rStyle w:val="PageNumber"/>
+          </w:rPr>
+        </w:pPr>
+        <w:r>
+          <w:rPr>
+            <w:rStyle w:val="PageNumber"/>
+          </w:rPr>
+          <w:fldChar w:fldCharType="begin"/>
+        </w:r>
+        <w:r>
+          <w:rPr>
+            <w:rStyle w:val="PageNumber"/>
+          </w:rPr>
+          <w:instrText xml:space="preserve"> PAGE </w:instrText>
+        </w:r>
+        <w:r>
+          <w:rPr>
+            <w:rStyle w:val="PageNumber"/>
+          </w:rPr>
+          <w:fldChar w:fldCharType="end"/>
+        </w:r>
+      </w:p>
+    </w:sdtContent>
+  </w:sdt>
+  <w:p>
+    <w:pPr>
+      <w:pStyle w:val="Footer"/>
+    </w:pPr>
+  </w:p>
+</w:ftr>
+</file>
+
+<file path=word/footer2.xml><?xml version="1.0" encoding="utf-8"?>
+<w:ftr xmlns:wpc="http://schemas.microsoft.com/office/word/2010/wordprocessingCanvas" xmlns:cx="http://schemas.microsoft.com/office/drawing/2014/chartex" xmlns:cx1="http://schemas.microsoft.com/office/drawing/2015/9/8/chartex" xmlns:cx2="http://schemas.microsoft.com/office/drawing/2015/10/21/chartex" xmlns:cx3="http://schemas.microsoft.com/office/drawing/2016/5/9/chartex" xmlns:cx4="http://schemas.microsoft.com/office/drawing/2016/5/10/chartex" xmlns:cx5="http://schemas.microsoft.com/office/drawing/2016/5/11/chartex" xmlns:cx6="http://schemas.microsoft.com/office/drawing/2016/5/12/chartex" xmlns:cx7="http://schemas.microsoft.com/office/drawing/2016/5/13/chartex" xmlns:cx8="http://schemas.microsoft.com/office/drawing/2016/5/14/chartex" xmlns:mc="http://schemas.openxmlformats.org/markup-compatibility/2006" xmlns:aink="http://schemas.microsoft.com/office/drawing/2016/ink" xmlns:am3d="http://schemas.microsoft.com/office/drawing/2017/model3d" xmlns:o="urn:schemas-microsoft-com:office:office" xmlns:oel="http://schemas.microsoft.com/office/2019/extlst" xmlns:r="http://schemas.openxmlformats.org/officeDocument/2006/relationships" xmlns:m="http://schemas.openxmlformats.org/officeDocument/2006/math" xmlns:v="urn:schemas-microsoft-com:vml" xmlns:wp14="http://schemas.microsoft.com/office/word/2010/wordprocessingDrawing" xmlns:wp="http://schemas.openxmlformats.org/drawingml/2006/wordprocessingDrawing" xmlns:w10="urn:schemas-microsoft-com:office:word" xmlns:w="http://schemas.openxmlformats.org/wordprocessingml/2006/main" xmlns:w14="http://schemas.microsoft.com/office/word/2010/wordml" xmlns:w15="http://schemas.microsoft.com/office/word/2012/wordml" xmlns:w16cex="http://schemas.microsoft.com/office/word/2018/wordml/cex" xmlns:w16cid="http://schemas.microsoft.com/office/word/2016/wordml/cid" xmlns:w16="http://schemas.microsoft.com/office/word/2018/wordml" xmlns:w16sdtdh="http://schemas.microsoft.com/office/word/2020/wordml/sdtdatahash" xmlns:w16se="http://schemas.microsoft.com/office/word/2015/wordml/symex" xmlns:wpg="http://schemas.microsoft.com/office/word/2010/wordprocessingGroup" xmlns:wpi="http://schemas.microsoft.com/office/word/2010/wordprocessingInk" xmlns:wne="http://schemas.microsoft.com/office/word/2006/wordml" xmlns:wps="http://schemas.microsoft.com/office/word/2010/wordprocessingShape" mc:Ignorable="w14 w15 w16se w16cid w16 w16cex w16sdtdh wp14">
+  <w:sdt>
+    <w:sdtPr>
+      <w:rPr>
+        <w:rStyle w:val="PageNumber"/>
+      </w:rPr>
+      <w:id w:val="1142317887"/>
+      <w:docPartObj>
+        <w:docPartGallery w:val="Page Numbers (Bottom of Page)"/>
+        <w:docPartUnique/>
+      </w:docPartObj>
+    </w:sdtPr>
+    <w:sdtContent>
+      <w:p>
+        <w:pPr>
+          <w:pStyle w:val="Footer"/>
+          <w:framePr w:wrap="none" w:vAnchor="text" w:hAnchor="margin" w:xAlign="center" w:y="1"/>
+          <w:rPr>
+            <w:rStyle w:val="PageNumber"/>
+          </w:rPr>
+        </w:pPr>
+        <w:r>
+          <w:rPr>
+            <w:rStyle w:val="PageNumber"/>
+          </w:rPr>
+          <w:fldChar w:fldCharType="begin"/>
+        </w:r>
+        <w:r>
+          <w:rPr>
+            <w:rStyle w:val="PageNumber"/>
+          </w:rPr>
+          <w:instrText xml:space="preserve"> PAGE </w:instrText>
+        </w:r>
+        <w:r>
+          <w:rPr>
+            <w:rStyle w:val="PageNumber"/>
+          </w:rPr>
+          <w:fldChar w:fldCharType="separate"/>
+        </w:r>
+        <w:r>
+          <w:rPr>
+            <w:rStyle w:val="PageNumber"/>
+            <w:noProof/>
+          </w:rPr>
+          <w:t>1</w:t>
+        </w:r>
+        <w:r>
+          <w:rPr>
+            <w:rStyle w:val="PageNumber"/>
+          </w:rPr>
+          <w:fldChar w:fldCharType="end"/>
+        </w:r>
+      </w:p>
+    </w:sdtContent>
+  </w:sdt>
+  <w:p>
+    <w:pPr>
+      <w:pStyle w:val="Footer"/>
+    </w:pPr>
+  </w:p>
+</w:ftr>
+</file>
+
+<file path=word/footnotes.xml><?xml version="1.0" encoding="utf-8"?>
+<w:footnotes xmlns:wpc="http://schemas.microsoft.com/office/word/2010/wordprocessingCanvas" xmlns:cx="http://schemas.microsoft.com/office/drawing/2014/chartex" xmlns:cx1="http://schemas.microsoft.com/office/drawing/2015/9/8/chartex" xmlns:cx2="http://schemas.microsoft.com/office/drawing/2015/10/21/chartex" xmlns:cx3="http://schemas.microsoft.com/office/drawing/2016/5/9/chartex" xmlns:cx4="http://schemas.microsoft.com/office/drawing/2016/5/10/chartex" xmlns:cx5="http://schemas.microsoft.com/office/drawing/2016/5/11/chartex" xmlns:cx6="http://schemas.microsoft.com/office/drawing/2016/5/12/chartex" xmlns:cx7="http://schemas.microsoft.com/office/drawing/2016/5/13/chartex" xmlns:cx8="http://schemas.microsoft.com/office/drawing/2016/5/14/chartex" xmlns:mc="http://schemas.openxmlformats.org/markup-compatibility/2006" xmlns:aink="http://schemas.microsoft.com/office/drawing/2016/ink" xmlns:am3d="http://schemas.microsoft.com/office/drawing/2017/model3d" xmlns:o="urn:schemas-microsoft-com:office:office" xmlns:oel="http://schemas.microsoft.com/office/2019/extlst" xmlns:r="http://schemas.openxmlformats.org/officeDocument/2006/relationships" xmlns:m="http://schemas.openxmlformats.org/officeDocument/2006/math" xmlns:v="urn:schemas-microsoft-com:vml" xmlns:wp14="http://schemas.microsoft.com/office/word/2010/wordprocessingDrawing" xmlns:wp="http://schemas.openxmlformats.org/drawingml/2006/wordprocessingDrawing" xmlns:w10="urn:schemas-microsoft-com:office:word" xmlns:w="http://schemas.openxmlformats.org/wordprocessingml/2006/main" xmlns:w14="http://schemas.microsoft.com/office/word/2010/wordml" xmlns:w15="http://schemas.microsoft.com/office/word/2012/wordml" xmlns:w16cex="http://schemas.microsoft.com/office/word/2018/wordml/cex" xmlns:w16cid="http://schemas.microsoft.com/office/word/2016/wordml/cid" xmlns:w16="http://schemas.microsoft.com/office/word/2018/wordml" xmlns:w16sdtdh="http://schemas.microsoft.com/office/word/2020/wordml/sdtdatahash" xmlns:w16se="http://schemas.microsoft.com/office/word/2015/wordml/symex" xmlns:wpg="http://schemas.microsoft.com/office/word/2010/wordprocessingGroup" xmlns:wpi="http://schemas.microsoft.com/office/word/2010/wordprocessingInk" xmlns:wne="http://schemas.microsoft.com/office/word/2006/wordml" xmlns:wps="http://schemas.microsoft.com/office/word/2010/wordprocessingShape" mc:Ignorable="w14 w15 w16se w16cid w16 w16cex w16sdtdh wp14">
+  <w:footnote w:type="separator" w:id="-1">
+    <w:p>
+      <w:r>
+        <w:separator/>
+      </w:r>
+    </w:p>
+  </w:footnote>
+  <w:footnote w:type="continuationSeparator" w:id="0">
+    <w:p>
+      <w:r>
+        <w:continuationSeparator/>
+      </w:r>
+    </w:p>
+  </w:footnote>
+</w:footnotes>
+</file>
+
 <file path=word/numbering.xml><?xml version="1.0" encoding="utf-8"?>
 <w:numbering xmlns:wpc="http://schemas.microsoft.com/office/word/2010/wordprocessingCanvas" xmlns:cx="http://schemas.microsoft.com/office/drawing/2014/chartex" xmlns:cx1="http://schemas.microsoft.com/office/drawing/2015/9/8/chartex" xmlns:cx2="http://schemas.microsoft.com/office/drawing/2015/10/21/chartex" xmlns:cx3="http://schemas.microsoft.com/office/drawing/2016/5/9/chartex" xmlns:cx4="http://schemas.microsoft.com/office/drawing/2016/5/10/chartex" xmlns:cx5="http://schemas.microsoft.com/office/drawing/2016/5/11/chartex" xmlns:cx6="http://schemas.microsoft.com/office/drawing/2016/5/12/chartex" xmlns:cx7="http://schemas.microsoft.com/office/drawing/2016/5/13/chartex" xmlns:cx8="http://schemas.microsoft.com/office/drawing/2016/5/14/chartex" xmlns:mc="http://schemas.openxmlformats.org/markup-compatibility/2006" xmlns:aink="http://schemas.microsoft.com/office/drawing/2016/ink" xmlns:am3d="http://schemas.microsoft.com/office/drawing/2017/model3d" xmlns:o="urn:schemas-microsoft-com:office:office" xmlns:oel="http://schemas.microsoft.com/office/2019/extlst" xmlns:r="http://schemas.openxmlformats.org/officeDocument/2006/relationships" xmlns:m="http://schemas.openxmlformats.org/officeDocument/2006/math" xmlns:v="urn:schemas-microsoft-com:vml" xmlns:wp14="http://schemas.microsoft.com/office/word/2010/wordprocessingDrawing" xmlns:wp="http://schemas.openxmlformats.org/drawingml/2006/wordprocessingDrawing" xmlns:w10="urn:schemas-microsoft-com:office:word" xmlns:w="http://schemas.openxmlformats.org/wordprocessingml/2006/main" xmlns:w14="http://schemas.microsoft.com/office/word/2010/wordml" xmlns:w15="http://schemas.microsoft.com/office/word/2012/wordml" xmlns:w16cex="http://schemas.microsoft.com/office/word/2018/wordml/cex" xmlns:w16cid="http://schemas.microsoft.com/office/word/2016/wordml/cid" xmlns:w16="http://schemas.microsoft.com/office/word/2018/wordml" xmlns:w16sdtdh="http://schemas.microsoft.com/office/word/2020/wordml/sdtdatahash" xmlns:w16se="http://schemas.microsoft.com/office/word/2015/wordml/symex" xmlns:wpg="http://schemas.microsoft.com/office/word/2010/wordprocessingGroup" xmlns:wpi="http://schemas.microsoft.com/office/word/2010/wordprocessingInk" xmlns:wne="http://schemas.microsoft.com/office/word/2006/wordml" xmlns:wps="http://schemas.microsoft.com/office/word/2010/wordprocessingShape" mc:Ignorable="w14 w15 w16se w16cid w16 w16cex w16sdtdh wp14">
   <w:abstractNum w:abstractNumId="0" w15:restartNumberingAfterBreak="0">
+    <w:nsid w:val="2B726379"/>
+    <w:multiLevelType w:val="hybridMultilevel"/>
+    <w:tmpl w:val="6B24A72C"/>
+    <w:lvl w:ilvl="0" w:tplc="04090011">
+      <w:start w:val="1"/>
+      <w:numFmt w:val="decimal"/>
+      <w:lvlText w:val="%1)"/>
+      <w:lvlJc w:val="left"/>
+      <w:pPr>
+        <w:ind w:left="720" w:hanging="360"/>
+      </w:pPr>
+      <w:rPr>
+        <w:rFonts w:hint="default"/>
+      </w:rPr>
+    </w:lvl>
+    <w:lvl w:ilvl="1" w:tplc="04090019" w:tentative="1">
+      <w:start w:val="1"/>
+      <w:numFmt w:val="lowerLetter"/>
+      <w:lvlText w:val="%2."/>
+      <w:lvlJc w:val="left"/>
+      <w:pPr>
+        <w:ind w:left="1440" w:hanging="360"/>
+      </w:pPr>
+    </w:lvl>
+    <w:lvl w:ilvl="2" w:tplc="0409001B" w:tentative="1">
+      <w:start w:val="1"/>
+      <w:numFmt w:val="lowerRoman"/>
+      <w:lvlText w:val="%3."/>
+      <w:lvlJc w:val="right"/>
+      <w:pPr>
+        <w:ind w:left="2160" w:hanging="180"/>
+      </w:pPr>
+    </w:lvl>
+    <w:lvl w:ilvl="3" w:tplc="0409000F" w:tentative="1">
+      <w:start w:val="1"/>
+      <w:numFmt w:val="decimal"/>
+      <w:lvlText w:val="%4."/>
+      <w:lvlJc w:val="left"/>
+      <w:pPr>
+        <w:ind w:left="2880" w:hanging="360"/>
+      </w:pPr>
+    </w:lvl>
+    <w:lvl w:ilvl="4" w:tplc="04090019" w:tentative="1">
+      <w:start w:val="1"/>
+      <w:numFmt w:val="lowerLetter"/>
+      <w:lvlText w:val="%5."/>
+      <w:lvlJc w:val="left"/>
+      <w:pPr>
+        <w:ind w:left="3600" w:hanging="360"/>
+      </w:pPr>
+    </w:lvl>
+    <w:lvl w:ilvl="5" w:tplc="0409001B" w:tentative="1">
+      <w:start w:val="1"/>
+      <w:numFmt w:val="lowerRoman"/>
+      <w:lvlText w:val="%6."/>
+      <w:lvlJc w:val="right"/>
+      <w:pPr>
+        <w:ind w:left="4320" w:hanging="180"/>
+      </w:pPr>
+    </w:lvl>
+    <w:lvl w:ilvl="6" w:tplc="0409000F" w:tentative="1">
+      <w:start w:val="1"/>
+      <w:numFmt w:val="decimal"/>
+      <w:lvlText w:val="%7."/>
+      <w:lvlJc w:val="left"/>
+      <w:pPr>
+        <w:ind w:left="5040" w:hanging="360"/>
+      </w:pPr>
+    </w:lvl>
+    <w:lvl w:ilvl="7" w:tplc="04090019" w:tentative="1">
+      <w:start w:val="1"/>
+      <w:numFmt w:val="lowerLetter"/>
+      <w:lvlText w:val="%8."/>
+      <w:lvlJc w:val="left"/>
+      <w:pPr>
+        <w:ind w:left="5760" w:hanging="360"/>
+      </w:pPr>
+    </w:lvl>
+    <w:lvl w:ilvl="8" w:tplc="0409001B" w:tentative="1">
+      <w:start w:val="1"/>
+      <w:numFmt w:val="lowerRoman"/>
+      <w:lvlText w:val="%9."/>
+      <w:lvlJc w:val="right"/>
+      <w:pPr>
+        <w:ind w:left="6480" w:hanging="180"/>
+      </w:pPr>
+    </w:lvl>
+  </w:abstractNum>
+  <w:abstractNum w:abstractNumId="1" w15:restartNumberingAfterBreak="0">
     <w:nsid w:val="318F7550"/>
     <w:multiLevelType w:val="multilevel"/>
     <w:tmpl w:val="B144F14A"/>
@@ -2246,6 +2859,9 @@
     </w:lvl>
   </w:abstractNum>
   <w:num w:numId="1" w16cid:durableId="1290823559">
+    <w:abstractNumId w:val="1"/>
+  </w:num>
+  <w:num w:numId="2" w16cid:durableId="1466048765">
     <w:abstractNumId w:val="0"/>
   </w:num>
 </w:numbering>
@@ -2758,7 +3374,6 @@
     <w:name w:val="Hyperlink"/>
     <w:basedOn w:val="DefaultParagraphFont"/>
     <w:uiPriority w:val="99"/>
-    <w:semiHidden/>
     <w:unhideWhenUsed/>
     <w:rsid w:val="00CB26EB"/>
     <w:rPr>
@@ -2816,6 +3431,70 @@
       <w:szCs w:val="21"/>
       <w:lang w:eastAsia="en-US"/>
     </w:rPr>
+  </w:style>
+  <w:style w:type="paragraph" w:styleId="ListParagraph">
+    <w:name w:val="List Paragraph"/>
+    <w:basedOn w:val="Normal"/>
+    <w:uiPriority w:val="34"/>
+    <w:qFormat/>
+    <w:rsid w:val="005B40ED"/>
+    <w:pPr>
+      <w:ind w:left="720"/>
+      <w:contextualSpacing/>
+    </w:pPr>
+  </w:style>
+  <w:style w:type="character" w:styleId="UnresolvedMention">
+    <w:name w:val="Unresolved Mention"/>
+    <w:basedOn w:val="DefaultParagraphFont"/>
+    <w:uiPriority w:val="99"/>
+    <w:semiHidden/>
+    <w:unhideWhenUsed/>
+    <w:rsid w:val="00B238AE"/>
+    <w:rPr>
+      <w:color w:val="605E5C"/>
+      <w:shd w:val="clear" w:color="auto" w:fill="E1DFDD"/>
+    </w:rPr>
+  </w:style>
+  <w:style w:type="character" w:styleId="FollowedHyperlink">
+    <w:name w:val="FollowedHyperlink"/>
+    <w:basedOn w:val="DefaultParagraphFont"/>
+    <w:uiPriority w:val="99"/>
+    <w:semiHidden/>
+    <w:unhideWhenUsed/>
+    <w:rsid w:val="00B238AE"/>
+    <w:rPr>
+      <w:color w:val="954F72" w:themeColor="followedHyperlink"/>
+      <w:u w:val="single"/>
+    </w:rPr>
+  </w:style>
+  <w:style w:type="paragraph" w:styleId="Footer">
+    <w:name w:val="footer"/>
+    <w:basedOn w:val="Normal"/>
+    <w:link w:val="FooterChar"/>
+    <w:uiPriority w:val="99"/>
+    <w:unhideWhenUsed/>
+    <w:rsid w:val="00B238AE"/>
+    <w:pPr>
+      <w:tabs>
+        <w:tab w:val="center" w:pos="4680"/>
+        <w:tab w:val="right" w:pos="9360"/>
+      </w:tabs>
+    </w:pPr>
+  </w:style>
+  <w:style w:type="character" w:customStyle="1" w:styleId="FooterChar">
+    <w:name w:val="Footer Char"/>
+    <w:basedOn w:val="DefaultParagraphFont"/>
+    <w:link w:val="Footer"/>
+    <w:uiPriority w:val="99"/>
+    <w:rsid w:val="00B238AE"/>
+  </w:style>
+  <w:style w:type="character" w:styleId="PageNumber">
+    <w:name w:val="page number"/>
+    <w:basedOn w:val="DefaultParagraphFont"/>
+    <w:uiPriority w:val="99"/>
+    <w:semiHidden/>
+    <w:unhideWhenUsed/>
+    <w:rsid w:val="00B238AE"/>
   </w:style>
 </w:styles>
 </file>
@@ -3113,4 +3792,16 @@
     </a:ext>
   </a:extLst>
 </a:theme>
+</file>
+
+<file path=customXml/item1.xml><?xml version="1.0" encoding="utf-8"?>
+<b:Sources xmlns:b="http://schemas.openxmlformats.org/officeDocument/2006/bibliography" xmlns="http://schemas.openxmlformats.org/officeDocument/2006/bibliography" SelectedStyle="/APASixthEditionOfficeOnline.xsl" StyleName="APA" Version="6"/>
+</file>
+
+<file path=customXml/itemProps1.xml><?xml version="1.0" encoding="utf-8"?>
+<ds:datastoreItem xmlns:ds="http://schemas.openxmlformats.org/officeDocument/2006/customXml" ds:itemID="{16A82BF6-DD99-C24C-8921-CE4C77CE3634}">
+  <ds:schemaRefs>
+    <ds:schemaRef ds:uri="http://schemas.openxmlformats.org/officeDocument/2006/bibliography"/>
+  </ds:schemaRefs>
+</ds:datastoreItem>
 </file>
</xml_diff>

<commit_message>
modified a wrong year for Washington
</commit_message>
<xml_diff>
--- a/40_Draft_Reports/Report_for_Policymakers.docx
+++ b/40_Draft_Reports/Report_for_Policymakers.docx
@@ -224,7 +224,21 @@
           <w:rFonts w:ascii="Times" w:hAnsi="Times"/>
           <w:color w:val="000000" w:themeColor="text1"/>
         </w:rPr>
-        <w:t>In addition to these efforts at the federal level, there has been enforcement of state-level opioid control policies in various parts of the US. For instance, the Texas Medical Board adopted regulations with regards to treating pain with controlled substances in 2007. The Florida legislature also began to require that pain clinics treating pain with controlled substances register with the state since 2010, and the Washington Department of Health adopted a rule regulating the prescribing of opioids for pain treatment in 2011.</w:t>
+        <w:t>In addition to these efforts at the federal level, there has been enforcement of state-level opioid control policies in various parts of the US. For instance, the Texas Medical Board adopted regulations with regards to treating pain with controlled substances in 2007. The Florida legislature also began to require that pain clinics treating pain with controlled substances register with the state since 2010, and the Washington Department of Health adopted a rule regulating the prescribing of opioids for pain treatment in 201</w:t>
+      </w:r>
+      <w:r>
+        <w:rPr>
+          <w:rFonts w:ascii="Times" w:hAnsi="Times"/>
+          <w:color w:val="000000" w:themeColor="text1"/>
+        </w:rPr>
+        <w:t>2</w:t>
+      </w:r>
+      <w:r>
+        <w:rPr>
+          <w:rFonts w:ascii="Times" w:hAnsi="Times"/>
+          <w:color w:val="000000" w:themeColor="text1"/>
+        </w:rPr>
+        <w:t>.</w:t>
       </w:r>
     </w:p>
     <w:p>
@@ -1011,6 +1025,7 @@
           <w:rFonts w:ascii="Times" w:eastAsia="Times New Roman" w:hAnsi="Times" w:cs="Arial"/>
           <w:b/>
           <w:bCs/>
+          <w:noProof/>
           <w:color w:val="000000" w:themeColor="text1"/>
         </w:rPr>
         <w:drawing>
@@ -1097,6 +1112,7 @@
           <w:rFonts w:ascii="Times" w:eastAsia="Times New Roman" w:hAnsi="Times" w:cs="Arial"/>
           <w:b/>
           <w:bCs/>
+          <w:noProof/>
           <w:color w:val="000000" w:themeColor="text1"/>
         </w:rPr>
         <w:drawing>
@@ -2071,7 +2087,19 @@
         <w:rPr>
           <w:rFonts w:ascii="Times" w:hAnsi="Times" w:cs="AppleSystemUIFont"/>
         </w:rPr>
-        <w:t>]. Therefore, it will be unreasonable to put too much emphasis on specific timepoints, namely the year of 2007 (Texas), 2010 (Florida), 2011 (Washington). For the same reason, it is almost impossible to identify perfect comparison states which were not impacted by the policy of interest at all. These factors serve to complicate accurate evaluation of opioid policy effectiveness.</w:t>
+        <w:t>]. Therefore, it will be unreasonable to put too much emphasis on specific timepoints, namely the year of 2007 (Texas), 2010 (Florida), 201</w:t>
+      </w:r>
+      <w:r>
+        <w:rPr>
+          <w:rFonts w:ascii="Times" w:hAnsi="Times" w:cs="AppleSystemUIFont"/>
+        </w:rPr>
+        <w:t>2</w:t>
+      </w:r>
+      <w:r>
+        <w:rPr>
+          <w:rFonts w:ascii="Times" w:hAnsi="Times" w:cs="AppleSystemUIFont"/>
+        </w:rPr>
+        <w:t xml:space="preserve"> (Washington). For the same reason, it is almost impossible to identify perfect comparison states which were not impacted by the policy of interest at all. These factors serve to complicate accurate evaluation of opioid policy effectiveness.</w:t>
       </w:r>
     </w:p>
     <w:p>
@@ -2427,7 +2455,7 @@
         </w:rPr>
         <w:t xml:space="preserve"> </w:t>
       </w:r>
-      <w:hyperlink r:id="rId14" w:history="1">
+      <w:hyperlink r:id="rId14" w:anchor="Demerits_of_a_Census_Investigation" w:history="1">
         <w:r>
           <w:rPr>
             <w:rStyle w:val="Hyperlink"/>

</xml_diff>